<commit_message>
Update Présentation du Projet.docx
Correction ;)
</commit_message>
<xml_diff>
--- a/Documentation/Présentation du Projet.docx
+++ b/Documentation/Présentation du Projet.docx
@@ -2,11 +2,7 @@
 <file path=word/document.xml><?xml version="1.0" encoding="utf-8"?>
 <w:document xmlns:ve="http://schemas.openxmlformats.org/markup-compatibility/2006" xmlns:o="urn:schemas-microsoft-com:office:office" xmlns:r="http://schemas.openxmlformats.org/officeDocument/2006/relationships" xmlns:m="http://schemas.openxmlformats.org/officeDocument/2006/math" xmlns:v="urn:schemas-microsoft-com:vml" xmlns:wp="http://schemas.openxmlformats.org/drawingml/2006/wordprocessingDrawing" xmlns:w10="urn:schemas-microsoft-com:office:word" xmlns:w="http://schemas.openxmlformats.org/wordprocessingml/2006/main" xmlns:wne="http://schemas.microsoft.com/office/word/2006/wordml">
   <w:body>
-    <w:p>
-      <w:r>
-        <w:t>yolo</w:t>
-      </w:r>
-    </w:p>
+    <w:p/>
     <w:p/>
     <w:p/>
     <w:p/>
@@ -201,7 +197,71 @@
           <w:sz w:val="24"/>
           <w:szCs w:val="24"/>
         </w:rPr>
-        <w:t>L’application permettra aux professeurs d’établir des plages horaires libre pour donner des cours de remédiation, les élèves voulant avoir un cours de remédiation devront choisir une tranche horaire en spécifiant les matières souhaitez. Les cours de remédiation sont individuels et ponctuels. Le professeur pourra modifier ou supprimer ces plages horaires, si une plages horaires modifié ou supprimé avait été réservé, une notification par mail sera envoyée à l’élève.</w:t>
+        <w:t>L’application permettra aux professeurs d’établir des plages horaires libre pour donner des cours de remédiation, les élèves voulant avoir un cours de remédiation devront choisir une tranche horaire en spécifiant les matières souhaitez. Les cours de remédiation sont individuels et ponctuels. Le professeur pourra modifier ou supprimer ce</w:t>
+      </w:r>
+      <w:r>
+        <w:rPr>
+          <w:rFonts w:ascii="Verdana" w:hAnsi="Verdana"/>
+          <w:sz w:val="24"/>
+          <w:szCs w:val="24"/>
+        </w:rPr>
+        <w:t>s plages horaires, si une plage horaire</w:t>
+      </w:r>
+      <w:r>
+        <w:rPr>
+          <w:rFonts w:ascii="Verdana" w:hAnsi="Verdana"/>
+          <w:sz w:val="24"/>
+          <w:szCs w:val="24"/>
+        </w:rPr>
+        <w:t xml:space="preserve"> modifié</w:t>
+      </w:r>
+      <w:r>
+        <w:rPr>
+          <w:rFonts w:ascii="Verdana" w:hAnsi="Verdana"/>
+          <w:sz w:val="24"/>
+          <w:szCs w:val="24"/>
+        </w:rPr>
+        <w:t>e</w:t>
+      </w:r>
+      <w:r>
+        <w:rPr>
+          <w:rFonts w:ascii="Verdana" w:hAnsi="Verdana"/>
+          <w:sz w:val="24"/>
+          <w:szCs w:val="24"/>
+        </w:rPr>
+        <w:t xml:space="preserve"> ou supprimé</w:t>
+      </w:r>
+      <w:r>
+        <w:rPr>
+          <w:rFonts w:ascii="Verdana" w:hAnsi="Verdana"/>
+          <w:sz w:val="24"/>
+          <w:szCs w:val="24"/>
+        </w:rPr>
+        <w:t>e</w:t>
+      </w:r>
+      <w:r>
+        <w:rPr>
+          <w:rFonts w:ascii="Verdana" w:hAnsi="Verdana"/>
+          <w:sz w:val="24"/>
+          <w:szCs w:val="24"/>
+        </w:rPr>
+        <w:t xml:space="preserve"> avait été réservé</w:t>
+      </w:r>
+      <w:r>
+        <w:rPr>
+          <w:rFonts w:ascii="Verdana" w:hAnsi="Verdana"/>
+          <w:sz w:val="24"/>
+          <w:szCs w:val="24"/>
+        </w:rPr>
+        <w:t>e</w:t>
+      </w:r>
+      <w:r>
+        <w:rPr>
+          <w:rFonts w:ascii="Verdana" w:hAnsi="Verdana"/>
+          <w:sz w:val="24"/>
+          <w:szCs w:val="24"/>
+        </w:rPr>
+        <w:t>, une notification par mail sera envoyée à l’élève.</w:t>
       </w:r>
     </w:p>
     <w:p>
@@ -247,7 +307,23 @@
           <w:sz w:val="24"/>
           <w:szCs w:val="24"/>
         </w:rPr>
-        <w:t xml:space="preserve"> aux domiciles du professeur (Ou un lieu tier spécifié).</w:t>
+        <w:t xml:space="preserve"> aux domiciles du professeur (Ou un lieu tier</w:t>
+      </w:r>
+      <w:r>
+        <w:rPr>
+          <w:rFonts w:ascii="Verdana" w:hAnsi="Verdana"/>
+          <w:sz w:val="24"/>
+          <w:szCs w:val="24"/>
+        </w:rPr>
+        <w:t>s</w:t>
+      </w:r>
+      <w:r>
+        <w:rPr>
+          <w:rFonts w:ascii="Verdana" w:hAnsi="Verdana"/>
+          <w:sz w:val="24"/>
+          <w:szCs w:val="24"/>
+        </w:rPr>
+        <w:t xml:space="preserve"> spécifié).</w:t>
       </w:r>
       <w:r>
         <w:rPr>
@@ -271,7 +347,23 @@
           <w:sz w:val="24"/>
           <w:szCs w:val="24"/>
         </w:rPr>
-        <w:t xml:space="preserve"> par une matière, un niveau, des prérequis, un nombre d’heure total et pourra être suivie par un nombre déterminé d’élevé (Nombre choisis par le professeur en fonction de la capacité du local accueillant les élèves)</w:t>
+        <w:t xml:space="preserve"> par une matière, un niveau, des pré</w:t>
+      </w:r>
+      <w:r>
+        <w:rPr>
+          <w:rFonts w:ascii="Verdana" w:hAnsi="Verdana"/>
+          <w:sz w:val="24"/>
+          <w:szCs w:val="24"/>
+        </w:rPr>
+        <w:t>-</w:t>
+      </w:r>
+      <w:r>
+        <w:rPr>
+          <w:rFonts w:ascii="Verdana" w:hAnsi="Verdana"/>
+          <w:sz w:val="24"/>
+          <w:szCs w:val="24"/>
+        </w:rPr>
+        <w:t>requis, un nombre d’heure total et pourra être suivie par un nombre déterminé d’élevé (Nombre choisis par le professeur en fonction de la capacité du local accueillant les élèves)</w:t>
       </w:r>
       <w:r>
         <w:rPr>
@@ -341,7 +433,23 @@
           <w:sz w:val="24"/>
           <w:szCs w:val="24"/>
         </w:rPr>
-        <w:t>cours prévus, un système de rappel par Email pourra être configurer.</w:t>
+        <w:t xml:space="preserve">cours prévus, un système de rappel par Email pourra être </w:t>
+      </w:r>
+      <w:r>
+        <w:rPr>
+          <w:rFonts w:ascii="Verdana" w:hAnsi="Verdana"/>
+          <w:sz w:val="24"/>
+          <w:szCs w:val="24"/>
+        </w:rPr>
+        <w:t>configuré</w:t>
+      </w:r>
+      <w:r>
+        <w:rPr>
+          <w:rFonts w:ascii="Verdana" w:hAnsi="Verdana"/>
+          <w:sz w:val="24"/>
+          <w:szCs w:val="24"/>
+        </w:rPr>
+        <w:t>.</w:t>
       </w:r>
     </w:p>
     <w:p>
@@ -550,7 +658,23 @@
           <w:sz w:val="24"/>
           <w:szCs w:val="24"/>
         </w:rPr>
-        <w:t xml:space="preserve">Lorsque l’élève cliquera sur un cours d’apprentissage il pourra avoir plus d’information sur ce cours (Adresse, matière, Nom Prénom du professeur, nombre d’heure total du cours et les dates et heures des différentes session de cours). Il pourra réserver une place (Si le cours n’a plus de place disponible, il ne sera pas </w:t>
+        <w:t>Lorsque l’élève cliquera sur un cours d’apprentissage il pourra avoir plus d’information sur ce cours (Adresse, matière, Nom Prénom du professeur, nombre d’heure total du cours et les dates et heures des différentes session</w:t>
+      </w:r>
+      <w:r>
+        <w:rPr>
+          <w:rFonts w:ascii="Verdana" w:hAnsi="Verdana"/>
+          <w:sz w:val="24"/>
+          <w:szCs w:val="24"/>
+        </w:rPr>
+        <w:t>s</w:t>
+      </w:r>
+      <w:r>
+        <w:rPr>
+          <w:rFonts w:ascii="Verdana" w:hAnsi="Verdana"/>
+          <w:sz w:val="24"/>
+          <w:szCs w:val="24"/>
+        </w:rPr>
+        <w:t xml:space="preserve"> de cours). Il pourra réserver une place (Si le cours n’a plus de place disponible, il ne sera pas </w:t>
       </w:r>
       <w:r>
         <w:rPr>
@@ -622,7 +746,23 @@
           <w:sz w:val="24"/>
           <w:szCs w:val="24"/>
         </w:rPr>
-        <w:t xml:space="preserve"> d’afficher leur agenda personnel avec leurs divers cours prévus, un système de rappel par Email pourra être configurer.</w:t>
+        <w:t xml:space="preserve"> d’afficher leur agenda personnel avec leurs divers cours prévus, un système de rappel par Email pourra être </w:t>
+      </w:r>
+      <w:r>
+        <w:rPr>
+          <w:rFonts w:ascii="Verdana" w:hAnsi="Verdana"/>
+          <w:sz w:val="24"/>
+          <w:szCs w:val="24"/>
+        </w:rPr>
+        <w:t>configuré</w:t>
+      </w:r>
+      <w:r>
+        <w:rPr>
+          <w:rFonts w:ascii="Verdana" w:hAnsi="Verdana"/>
+          <w:sz w:val="24"/>
+          <w:szCs w:val="24"/>
+        </w:rPr>
+        <w:t>.</w:t>
       </w:r>
     </w:p>
     <w:p>
@@ -690,6 +830,14 @@
           <w:szCs w:val="24"/>
         </w:rPr>
         <w:t>Possibilité pour des écoles de faire appels aux professeurs</w:t>
+      </w:r>
+      <w:r>
+        <w:rPr>
+          <w:rFonts w:ascii="Verdana" w:hAnsi="Verdana"/>
+          <w:sz w:val="24"/>
+          <w:szCs w:val="24"/>
+        </w:rPr>
+        <w:t xml:space="preserve"> </w:t>
       </w:r>
       <w:r>
         <w:rPr>

</xml_diff>

<commit_message>
LA COMMIT DE LA RAGE 1
</commit_message>
<xml_diff>
--- a/Documentation/Présentation du Projet.docx
+++ b/Documentation/Présentation du Projet.docx
@@ -1,6 +1,6 @@
 
 <file path=word/document.xml><?xml version="1.0" encoding="utf-8"?>
-<w:document xmlns:ve="http://schemas.openxmlformats.org/markup-compatibility/2006" xmlns:o="urn:schemas-microsoft-com:office:office" xmlns:r="http://schemas.openxmlformats.org/officeDocument/2006/relationships" xmlns:m="http://schemas.openxmlformats.org/officeDocument/2006/math" xmlns:v="urn:schemas-microsoft-com:vml" xmlns:wp="http://schemas.openxmlformats.org/drawingml/2006/wordprocessingDrawing" xmlns:w10="urn:schemas-microsoft-com:office:word" xmlns:w="http://schemas.openxmlformats.org/wordprocessingml/2006/main" xmlns:wne="http://schemas.microsoft.com/office/word/2006/wordml">
+<w:document xmlns:wpc="http://schemas.microsoft.com/office/word/2010/wordprocessingCanvas" xmlns:cx="http://schemas.microsoft.com/office/drawing/2014/chartex" xmlns:cx1="http://schemas.microsoft.com/office/drawing/2015/9/8/chartex" xmlns:cx2="http://schemas.microsoft.com/office/drawing/2015/10/21/chartex" xmlns:cx3="http://schemas.microsoft.com/office/drawing/2016/5/9/chartex" xmlns:cx4="http://schemas.microsoft.com/office/drawing/2016/5/10/chartex" xmlns:cx5="http://schemas.microsoft.com/office/drawing/2016/5/11/chartex" xmlns:cx6="http://schemas.microsoft.com/office/drawing/2016/5/12/chartex" xmlns:cx7="http://schemas.microsoft.com/office/drawing/2016/5/13/chartex" xmlns:cx8="http://schemas.microsoft.com/office/drawing/2016/5/14/chartex" xmlns:mc="http://schemas.openxmlformats.org/markup-compatibility/2006" xmlns:aink="http://schemas.microsoft.com/office/drawing/2016/ink" xmlns:am3d="http://schemas.microsoft.com/office/drawing/2017/model3d" xmlns:o="urn:schemas-microsoft-com:office:office" xmlns:r="http://schemas.openxmlformats.org/officeDocument/2006/relationships" xmlns:m="http://schemas.openxmlformats.org/officeDocument/2006/math" xmlns:v="urn:schemas-microsoft-com:vml" xmlns:wp14="http://schemas.microsoft.com/office/word/2010/wordprocessingDrawing" xmlns:wp="http://schemas.openxmlformats.org/drawingml/2006/wordprocessingDrawing" xmlns:w10="urn:schemas-microsoft-com:office:word" xmlns:w="http://schemas.openxmlformats.org/wordprocessingml/2006/main" xmlns:w14="http://schemas.microsoft.com/office/word/2010/wordml" xmlns:w15="http://schemas.microsoft.com/office/word/2012/wordml" xmlns:w16cid="http://schemas.microsoft.com/office/word/2016/wordml/cid" xmlns:w16se="http://schemas.microsoft.com/office/word/2015/wordml/symex" xmlns:wpg="http://schemas.microsoft.com/office/word/2010/wordprocessingGroup" xmlns:wpi="http://schemas.microsoft.com/office/word/2010/wordprocessingInk" xmlns:wne="http://schemas.microsoft.com/office/word/2006/wordml" xmlns:wps="http://schemas.microsoft.com/office/word/2010/wordprocessingShape" mc:Ignorable="w14 w15 w16se w16cid wp14">
   <w:body>
     <w:p/>
     <w:p/>
@@ -180,6 +180,1963 @@
           <w:szCs w:val="24"/>
         </w:rPr>
       </w:pPr>
+      <w:r>
+        <w:rPr>
+          <w:rFonts w:ascii="Verdana" w:hAnsi="Verdana"/>
+          <w:sz w:val="24"/>
+          <w:szCs w:val="24"/>
+        </w:rPr>
+        <w:t>Les profils des professeurs et des élèves auront des champs différents à remplir</w:t>
+      </w:r>
+    </w:p>
+    <w:p>
+      <w:pPr>
+        <w:spacing w:after="40" w:line="240" w:lineRule="auto"/>
+        <w:jc w:val="both"/>
+        <w:rPr>
+          <w:rFonts w:ascii="Verdana" w:hAnsi="Verdana"/>
+          <w:sz w:val="24"/>
+          <w:szCs w:val="24"/>
+        </w:rPr>
+      </w:pPr>
+    </w:p>
+    <w:p>
+      <w:pPr>
+        <w:spacing w:after="40" w:line="240" w:lineRule="auto"/>
+        <w:jc w:val="both"/>
+        <w:rPr>
+          <w:rFonts w:ascii="Verdana" w:hAnsi="Verdana"/>
+          <w:b/>
+          <w:bCs/>
+          <w:i/>
+          <w:iCs/>
+          <w:sz w:val="24"/>
+          <w:szCs w:val="24"/>
+          <w:u w:val="single"/>
+        </w:rPr>
+      </w:pPr>
+      <w:r>
+        <w:rPr>
+          <w:rFonts w:ascii="Verdana" w:hAnsi="Verdana"/>
+          <w:b/>
+          <w:bCs/>
+          <w:i/>
+          <w:iCs/>
+          <w:sz w:val="24"/>
+          <w:szCs w:val="24"/>
+          <w:u w:val="single"/>
+        </w:rPr>
+        <w:t xml:space="preserve">Termes d’usage : </w:t>
+      </w:r>
+    </w:p>
+    <w:p>
+      <w:pPr>
+        <w:spacing w:after="40" w:line="240" w:lineRule="auto"/>
+        <w:jc w:val="both"/>
+        <w:rPr>
+          <w:rFonts w:ascii="Verdana" w:hAnsi="Verdana"/>
+          <w:sz w:val="24"/>
+          <w:szCs w:val="24"/>
+        </w:rPr>
+      </w:pPr>
+    </w:p>
+    <w:p>
+      <w:pPr>
+        <w:spacing w:after="40" w:line="240" w:lineRule="auto"/>
+        <w:jc w:val="both"/>
+        <w:rPr>
+          <w:rFonts w:ascii="Verdana" w:hAnsi="Verdana"/>
+          <w:sz w:val="24"/>
+          <w:szCs w:val="24"/>
+        </w:rPr>
+      </w:pPr>
+      <w:r>
+        <w:rPr>
+          <w:rFonts w:ascii="Verdana" w:hAnsi="Verdana"/>
+          <w:sz w:val="24"/>
+          <w:szCs w:val="24"/>
+        </w:rPr>
+        <w:t>Date Cyclique : Période répétitif, par exemple : tous les lundis de 16h30 à 19h30.</w:t>
+      </w:r>
+    </w:p>
+    <w:p>
+      <w:pPr>
+        <w:spacing w:after="40" w:line="240" w:lineRule="auto"/>
+        <w:jc w:val="both"/>
+        <w:rPr>
+          <w:rFonts w:ascii="Verdana" w:hAnsi="Verdana"/>
+          <w:sz w:val="24"/>
+          <w:szCs w:val="24"/>
+        </w:rPr>
+      </w:pPr>
+      <w:r>
+        <w:rPr>
+          <w:rFonts w:ascii="Verdana" w:hAnsi="Verdana"/>
+          <w:sz w:val="24"/>
+          <w:szCs w:val="24"/>
+        </w:rPr>
+        <w:t>Cours Collectif : Cours d’apprentissage de nouvelle matière (Similaire à une formation).</w:t>
+      </w:r>
+    </w:p>
+    <w:p>
+      <w:pPr>
+        <w:spacing w:after="40" w:line="240" w:lineRule="auto"/>
+        <w:jc w:val="both"/>
+        <w:rPr>
+          <w:rFonts w:ascii="Verdana" w:hAnsi="Verdana"/>
+          <w:sz w:val="24"/>
+          <w:szCs w:val="24"/>
+        </w:rPr>
+      </w:pPr>
+      <w:r>
+        <w:rPr>
+          <w:rFonts w:ascii="Verdana" w:hAnsi="Verdana"/>
+          <w:sz w:val="24"/>
+          <w:szCs w:val="24"/>
+        </w:rPr>
+        <w:t>Cours de remédiation : Cours ou un élève interroge le professeur sur ses lacunes, le professeur lui répondant pour combler les lacunes.</w:t>
+      </w:r>
+    </w:p>
+    <w:p>
+      <w:pPr>
+        <w:spacing w:after="40" w:line="240" w:lineRule="auto"/>
+        <w:jc w:val="both"/>
+        <w:rPr>
+          <w:rFonts w:ascii="Verdana" w:hAnsi="Verdana"/>
+          <w:sz w:val="24"/>
+          <w:szCs w:val="24"/>
+        </w:rPr>
+      </w:pPr>
+    </w:p>
+    <w:p>
+      <w:pPr>
+        <w:spacing w:after="40" w:line="240" w:lineRule="auto"/>
+        <w:jc w:val="both"/>
+        <w:rPr>
+          <w:rFonts w:ascii="Verdana" w:hAnsi="Verdana"/>
+          <w:b/>
+          <w:bCs/>
+          <w:i/>
+          <w:iCs/>
+          <w:sz w:val="24"/>
+          <w:szCs w:val="24"/>
+          <w:u w:val="single"/>
+        </w:rPr>
+      </w:pPr>
+      <w:r>
+        <w:rPr>
+          <w:rFonts w:ascii="Verdana" w:hAnsi="Verdana"/>
+          <w:b/>
+          <w:bCs/>
+          <w:i/>
+          <w:iCs/>
+          <w:sz w:val="24"/>
+          <w:szCs w:val="24"/>
+          <w:u w:val="single"/>
+        </w:rPr>
+        <w:t xml:space="preserve">Partie Professeur : </w:t>
+      </w:r>
+    </w:p>
+    <w:p>
+      <w:pPr>
+        <w:spacing w:after="40" w:line="240" w:lineRule="auto"/>
+        <w:jc w:val="both"/>
+        <w:rPr>
+          <w:rFonts w:ascii="Verdana" w:hAnsi="Verdana"/>
+          <w:sz w:val="24"/>
+          <w:szCs w:val="24"/>
+        </w:rPr>
+      </w:pPr>
+    </w:p>
+    <w:p>
+      <w:pPr>
+        <w:spacing w:after="40" w:line="240" w:lineRule="auto"/>
+        <w:jc w:val="both"/>
+        <w:rPr>
+          <w:rFonts w:ascii="Verdana" w:hAnsi="Verdana"/>
+          <w:sz w:val="24"/>
+          <w:szCs w:val="24"/>
+        </w:rPr>
+      </w:pPr>
+      <w:r>
+        <w:rPr>
+          <w:rFonts w:ascii="Verdana" w:hAnsi="Verdana"/>
+          <w:sz w:val="24"/>
+          <w:szCs w:val="24"/>
+        </w:rPr>
+        <w:t>Un professeur peut définir des périodes de congés dans l’application.</w:t>
+      </w:r>
+    </w:p>
+    <w:p>
+      <w:pPr>
+        <w:spacing w:after="40" w:line="240" w:lineRule="auto"/>
+        <w:jc w:val="both"/>
+        <w:rPr>
+          <w:rFonts w:ascii="Verdana" w:hAnsi="Verdana"/>
+          <w:sz w:val="24"/>
+          <w:szCs w:val="24"/>
+        </w:rPr>
+      </w:pPr>
+      <w:r>
+        <w:rPr>
+          <w:rFonts w:ascii="Verdana" w:hAnsi="Verdana"/>
+          <w:sz w:val="24"/>
+          <w:szCs w:val="24"/>
+        </w:rPr>
+        <w:t>Un professeur peut définir des disponibilités pour des cours de remédiations.</w:t>
+      </w:r>
+    </w:p>
+    <w:p>
+      <w:pPr>
+        <w:spacing w:after="40" w:line="240" w:lineRule="auto"/>
+        <w:jc w:val="both"/>
+        <w:rPr>
+          <w:rFonts w:ascii="Verdana" w:hAnsi="Verdana"/>
+          <w:sz w:val="24"/>
+          <w:szCs w:val="24"/>
+        </w:rPr>
+      </w:pPr>
+      <w:r>
+        <w:rPr>
+          <w:rFonts w:ascii="Verdana" w:hAnsi="Verdana"/>
+          <w:sz w:val="24"/>
+          <w:szCs w:val="24"/>
+        </w:rPr>
+        <w:t>Un professeur peut définir des dates cycliques pour des cours collectifs.</w:t>
+      </w:r>
+    </w:p>
+    <w:p>
+      <w:pPr>
+        <w:spacing w:after="40" w:line="240" w:lineRule="auto"/>
+        <w:jc w:val="both"/>
+        <w:rPr>
+          <w:rFonts w:ascii="Verdana" w:hAnsi="Verdana"/>
+          <w:sz w:val="24"/>
+          <w:szCs w:val="24"/>
+        </w:rPr>
+      </w:pPr>
+      <w:r>
+        <w:rPr>
+          <w:rFonts w:ascii="Verdana" w:hAnsi="Verdana"/>
+          <w:sz w:val="24"/>
+          <w:szCs w:val="24"/>
+        </w:rPr>
+        <w:t>Un professeur peut modifier des disponibilités pour des cours de remédiations.</w:t>
+      </w:r>
+    </w:p>
+    <w:p>
+      <w:pPr>
+        <w:spacing w:after="40" w:line="240" w:lineRule="auto"/>
+        <w:jc w:val="both"/>
+        <w:rPr>
+          <w:rFonts w:ascii="Verdana" w:hAnsi="Verdana"/>
+          <w:sz w:val="24"/>
+          <w:szCs w:val="24"/>
+        </w:rPr>
+      </w:pPr>
+      <w:r>
+        <w:rPr>
+          <w:rFonts w:ascii="Verdana" w:hAnsi="Verdana"/>
+          <w:sz w:val="24"/>
+          <w:szCs w:val="24"/>
+        </w:rPr>
+        <w:t>Un professeur modifier des dates cycliques pour des cours collectifs.</w:t>
+      </w:r>
+    </w:p>
+    <w:p>
+      <w:pPr>
+        <w:spacing w:after="40" w:line="240" w:lineRule="auto"/>
+        <w:jc w:val="both"/>
+        <w:rPr>
+          <w:rFonts w:ascii="Verdana" w:hAnsi="Verdana"/>
+          <w:sz w:val="24"/>
+          <w:szCs w:val="24"/>
+        </w:rPr>
+      </w:pPr>
+      <w:r>
+        <w:rPr>
+          <w:rFonts w:ascii="Verdana" w:hAnsi="Verdana"/>
+          <w:sz w:val="24"/>
+          <w:szCs w:val="24"/>
+        </w:rPr>
+        <w:t>Un professeur peut supprimer des disponibilités pour des cours de remédiations.</w:t>
+      </w:r>
+    </w:p>
+    <w:p>
+      <w:pPr>
+        <w:spacing w:after="40" w:line="240" w:lineRule="auto"/>
+        <w:jc w:val="both"/>
+        <w:rPr>
+          <w:rFonts w:ascii="Verdana" w:hAnsi="Verdana"/>
+          <w:sz w:val="24"/>
+          <w:szCs w:val="24"/>
+        </w:rPr>
+      </w:pPr>
+      <w:r>
+        <w:rPr>
+          <w:rFonts w:ascii="Verdana" w:hAnsi="Verdana"/>
+          <w:sz w:val="24"/>
+          <w:szCs w:val="24"/>
+        </w:rPr>
+        <w:t xml:space="preserve">Un professeur peut supprimer des dates cycliques pour des cours </w:t>
+      </w:r>
+      <w:r>
+        <w:rPr>
+          <w:rFonts w:ascii="Verdana" w:hAnsi="Verdana"/>
+          <w:sz w:val="24"/>
+          <w:szCs w:val="24"/>
+        </w:rPr>
+        <w:t>collectifs.</w:t>
+      </w:r>
+      <w:r>
+        <w:rPr>
+          <w:rFonts w:ascii="Verdana" w:hAnsi="Verdana"/>
+          <w:sz w:val="24"/>
+          <w:szCs w:val="24"/>
+          <w:vertAlign w:val="superscript"/>
+        </w:rPr>
+        <w:t xml:space="preserve"> *</w:t>
+      </w:r>
+    </w:p>
+    <w:p>
+      <w:pPr>
+        <w:spacing w:after="40" w:line="240" w:lineRule="auto"/>
+        <w:jc w:val="both"/>
+        <w:rPr>
+          <w:rFonts w:ascii="Verdana" w:hAnsi="Verdana"/>
+          <w:sz w:val="24"/>
+          <w:szCs w:val="24"/>
+        </w:rPr>
+      </w:pPr>
+      <w:r>
+        <w:rPr>
+          <w:rFonts w:ascii="Verdana" w:hAnsi="Verdana"/>
+          <w:sz w:val="24"/>
+          <w:szCs w:val="24"/>
+        </w:rPr>
+        <w:t>Un professeur peut déclarer une absence à un cours collectif.</w:t>
+      </w:r>
+    </w:p>
+    <w:p>
+      <w:pPr>
+        <w:spacing w:after="40" w:line="240" w:lineRule="auto"/>
+        <w:jc w:val="both"/>
+        <w:rPr>
+          <w:rFonts w:ascii="Verdana" w:hAnsi="Verdana"/>
+          <w:sz w:val="24"/>
+          <w:szCs w:val="24"/>
+        </w:rPr>
+      </w:pPr>
+      <w:r>
+        <w:rPr>
+          <w:rFonts w:ascii="Verdana" w:hAnsi="Verdana"/>
+          <w:sz w:val="24"/>
+          <w:szCs w:val="24"/>
+        </w:rPr>
+        <w:t>Un professeur peut visionner son agenda complet avec toutes les dates.</w:t>
+      </w:r>
+    </w:p>
+    <w:p>
+      <w:pPr>
+        <w:spacing w:after="40" w:line="240" w:lineRule="auto"/>
+        <w:jc w:val="both"/>
+        <w:rPr>
+          <w:rFonts w:ascii="Verdana" w:hAnsi="Verdana"/>
+          <w:sz w:val="24"/>
+          <w:szCs w:val="24"/>
+        </w:rPr>
+      </w:pPr>
+      <w:r>
+        <w:rPr>
+          <w:rFonts w:ascii="Verdana" w:hAnsi="Verdana"/>
+          <w:sz w:val="24"/>
+          <w:szCs w:val="24"/>
+        </w:rPr>
+        <w:t>Un professeur peut activer un système de rappel pour tout les types de cours.</w:t>
+      </w:r>
+    </w:p>
+    <w:p>
+      <w:pPr>
+        <w:spacing w:after="40" w:line="240" w:lineRule="auto"/>
+        <w:jc w:val="both"/>
+        <w:rPr>
+          <w:rFonts w:ascii="Verdana" w:hAnsi="Verdana"/>
+          <w:sz w:val="24"/>
+          <w:szCs w:val="24"/>
+        </w:rPr>
+      </w:pPr>
+      <w:r>
+        <w:rPr>
+          <w:rFonts w:ascii="Verdana" w:hAnsi="Verdana"/>
+          <w:sz w:val="24"/>
+          <w:szCs w:val="24"/>
+        </w:rPr>
+        <w:t xml:space="preserve">Un professeur peut éditer </w:t>
+      </w:r>
+      <w:r>
+        <w:rPr>
+          <w:rFonts w:ascii="Verdana" w:hAnsi="Verdana"/>
+          <w:sz w:val="24"/>
+          <w:szCs w:val="24"/>
+        </w:rPr>
+        <w:t>son profil</w:t>
+      </w:r>
+      <w:r>
+        <w:rPr>
+          <w:rFonts w:ascii="Verdana" w:hAnsi="Verdana"/>
+          <w:sz w:val="24"/>
+          <w:szCs w:val="24"/>
+        </w:rPr>
+        <w:t>.</w:t>
+      </w:r>
+    </w:p>
+    <w:p>
+      <w:pPr>
+        <w:spacing w:after="40" w:line="240" w:lineRule="auto"/>
+        <w:jc w:val="both"/>
+        <w:rPr>
+          <w:rFonts w:ascii="Verdana" w:hAnsi="Verdana"/>
+          <w:sz w:val="24"/>
+          <w:szCs w:val="24"/>
+        </w:rPr>
+      </w:pPr>
+    </w:p>
+    <w:p>
+      <w:pPr>
+        <w:spacing w:after="40" w:line="240" w:lineRule="auto"/>
+        <w:jc w:val="both"/>
+        <w:rPr>
+          <w:rFonts w:ascii="Verdana" w:hAnsi="Verdana"/>
+          <w:sz w:val="24"/>
+          <w:szCs w:val="24"/>
+        </w:rPr>
+      </w:pPr>
+    </w:p>
+    <w:p>
+      <w:pPr>
+        <w:spacing w:after="40" w:line="240" w:lineRule="auto"/>
+        <w:jc w:val="both"/>
+        <w:rPr>
+          <w:rFonts w:ascii="Verdana" w:hAnsi="Verdana"/>
+          <w:sz w:val="24"/>
+          <w:szCs w:val="24"/>
+        </w:rPr>
+      </w:pPr>
+    </w:p>
+    <w:p>
+      <w:pPr>
+        <w:spacing w:after="40" w:line="240" w:lineRule="auto"/>
+        <w:jc w:val="both"/>
+        <w:rPr>
+          <w:rFonts w:ascii="Verdana" w:hAnsi="Verdana"/>
+          <w:sz w:val="16"/>
+          <w:szCs w:val="16"/>
+        </w:rPr>
+      </w:pPr>
+      <w:r>
+        <w:rPr>
+          <w:rFonts w:ascii="Verdana" w:hAnsi="Verdana"/>
+          <w:sz w:val="16"/>
+          <w:szCs w:val="16"/>
+        </w:rPr>
+        <w:t>*En cas d’absence le professeur devra spécifié un date de rattrapage du cours via un formulaire.</w:t>
+      </w:r>
+    </w:p>
+    <w:p>
+      <w:pPr>
+        <w:spacing w:after="40" w:line="240" w:lineRule="auto"/>
+        <w:jc w:val="both"/>
+        <w:rPr>
+          <w:rFonts w:ascii="Verdana" w:hAnsi="Verdana"/>
+          <w:b/>
+          <w:bCs/>
+          <w:i/>
+          <w:iCs/>
+          <w:sz w:val="24"/>
+          <w:szCs w:val="24"/>
+          <w:u w:val="single"/>
+        </w:rPr>
+      </w:pPr>
+      <w:r>
+        <w:rPr>
+          <w:rFonts w:ascii="Verdana" w:hAnsi="Verdana"/>
+          <w:b/>
+          <w:bCs/>
+          <w:i/>
+          <w:iCs/>
+          <w:sz w:val="24"/>
+          <w:szCs w:val="24"/>
+          <w:u w:val="single"/>
+        </w:rPr>
+        <w:lastRenderedPageBreak/>
+        <w:t xml:space="preserve">Partie Elève : </w:t>
+      </w:r>
+    </w:p>
+    <w:p>
+      <w:pPr>
+        <w:spacing w:after="40" w:line="240" w:lineRule="auto"/>
+        <w:jc w:val="both"/>
+        <w:rPr>
+          <w:rFonts w:ascii="Verdana" w:hAnsi="Verdana"/>
+          <w:sz w:val="24"/>
+          <w:szCs w:val="24"/>
+        </w:rPr>
+      </w:pPr>
+    </w:p>
+    <w:p>
+      <w:pPr>
+        <w:spacing w:after="40" w:line="240" w:lineRule="auto"/>
+        <w:jc w:val="both"/>
+        <w:rPr>
+          <w:rFonts w:ascii="Verdana" w:hAnsi="Verdana"/>
+          <w:sz w:val="24"/>
+          <w:szCs w:val="24"/>
+        </w:rPr>
+      </w:pPr>
+      <w:r>
+        <w:rPr>
+          <w:rFonts w:ascii="Verdana" w:hAnsi="Verdana"/>
+          <w:sz w:val="24"/>
+          <w:szCs w:val="24"/>
+        </w:rPr>
+        <w:t>Un élève peut visionner un catalogue de cours de remédiation.</w:t>
+      </w:r>
+    </w:p>
+    <w:p>
+      <w:pPr>
+        <w:spacing w:after="40" w:line="240" w:lineRule="auto"/>
+        <w:jc w:val="both"/>
+        <w:rPr>
+          <w:rFonts w:ascii="Verdana" w:hAnsi="Verdana"/>
+          <w:sz w:val="24"/>
+          <w:szCs w:val="24"/>
+        </w:rPr>
+      </w:pPr>
+      <w:r>
+        <w:rPr>
+          <w:rFonts w:ascii="Verdana" w:hAnsi="Verdana"/>
+          <w:sz w:val="24"/>
+          <w:szCs w:val="24"/>
+        </w:rPr>
+        <w:t>Un élève peut visionner un catalogue de cours collectif.</w:t>
+      </w:r>
+    </w:p>
+    <w:p>
+      <w:pPr>
+        <w:spacing w:after="40" w:line="240" w:lineRule="auto"/>
+        <w:jc w:val="both"/>
+        <w:rPr>
+          <w:rFonts w:ascii="Verdana" w:hAnsi="Verdana"/>
+          <w:sz w:val="24"/>
+          <w:szCs w:val="24"/>
+        </w:rPr>
+      </w:pPr>
+      <w:r>
+        <w:rPr>
+          <w:rFonts w:ascii="Verdana" w:hAnsi="Verdana"/>
+          <w:sz w:val="24"/>
+          <w:szCs w:val="24"/>
+        </w:rPr>
+        <w:t>Un élève peut s’inscrire pour un cours de remédiation.</w:t>
+      </w:r>
+    </w:p>
+    <w:p>
+      <w:pPr>
+        <w:spacing w:after="40" w:line="240" w:lineRule="auto"/>
+        <w:jc w:val="both"/>
+        <w:rPr>
+          <w:rFonts w:ascii="Verdana" w:hAnsi="Verdana"/>
+          <w:sz w:val="24"/>
+          <w:szCs w:val="24"/>
+        </w:rPr>
+      </w:pPr>
+      <w:r>
+        <w:rPr>
+          <w:rFonts w:ascii="Verdana" w:hAnsi="Verdana"/>
+          <w:sz w:val="24"/>
+          <w:szCs w:val="24"/>
+        </w:rPr>
+        <w:t>Un élève peut s’inscrire pour un cours collectif.</w:t>
+      </w:r>
+    </w:p>
+    <w:p>
+      <w:pPr>
+        <w:spacing w:after="40" w:line="240" w:lineRule="auto"/>
+        <w:jc w:val="both"/>
+        <w:rPr>
+          <w:rFonts w:ascii="Verdana" w:hAnsi="Verdana"/>
+          <w:sz w:val="24"/>
+          <w:szCs w:val="24"/>
+        </w:rPr>
+      </w:pPr>
+      <w:r>
+        <w:rPr>
+          <w:rFonts w:ascii="Verdana" w:hAnsi="Verdana"/>
+          <w:sz w:val="24"/>
+          <w:szCs w:val="24"/>
+        </w:rPr>
+        <w:t>Un élève peut modifier son inscription à un cours de remédiation.</w:t>
+      </w:r>
+    </w:p>
+    <w:p>
+      <w:pPr>
+        <w:spacing w:after="40" w:line="240" w:lineRule="auto"/>
+        <w:jc w:val="both"/>
+        <w:rPr>
+          <w:rFonts w:ascii="Verdana" w:hAnsi="Verdana"/>
+          <w:sz w:val="24"/>
+          <w:szCs w:val="24"/>
+        </w:rPr>
+      </w:pPr>
+      <w:r>
+        <w:rPr>
+          <w:rFonts w:ascii="Verdana" w:hAnsi="Verdana"/>
+          <w:sz w:val="24"/>
+          <w:szCs w:val="24"/>
+        </w:rPr>
+        <w:t>Un élève peut modifier son inscription à un cours collectif.</w:t>
+      </w:r>
+    </w:p>
+    <w:p>
+      <w:pPr>
+        <w:spacing w:after="40" w:line="240" w:lineRule="auto"/>
+        <w:jc w:val="both"/>
+        <w:rPr>
+          <w:rFonts w:ascii="Verdana" w:hAnsi="Verdana"/>
+          <w:sz w:val="24"/>
+          <w:szCs w:val="24"/>
+        </w:rPr>
+      </w:pPr>
+      <w:r>
+        <w:rPr>
+          <w:rFonts w:ascii="Verdana" w:hAnsi="Verdana"/>
+          <w:sz w:val="24"/>
+          <w:szCs w:val="24"/>
+        </w:rPr>
+        <w:t>Un élève peut supprimer son inscription à un cours de remédiation.</w:t>
+      </w:r>
+    </w:p>
+    <w:p>
+      <w:pPr>
+        <w:spacing w:after="40" w:line="240" w:lineRule="auto"/>
+        <w:jc w:val="both"/>
+        <w:rPr>
+          <w:rFonts w:ascii="Verdana" w:hAnsi="Verdana"/>
+          <w:sz w:val="24"/>
+          <w:szCs w:val="24"/>
+        </w:rPr>
+      </w:pPr>
+      <w:r>
+        <w:rPr>
+          <w:rFonts w:ascii="Verdana" w:hAnsi="Verdana"/>
+          <w:sz w:val="24"/>
+          <w:szCs w:val="24"/>
+        </w:rPr>
+        <w:t>Un élève peut supprimer son inscription à un cours collectif.</w:t>
+      </w:r>
+    </w:p>
+    <w:p>
+      <w:pPr>
+        <w:spacing w:after="40" w:line="240" w:lineRule="auto"/>
+        <w:jc w:val="both"/>
+        <w:rPr>
+          <w:rFonts w:ascii="Verdana" w:hAnsi="Verdana"/>
+          <w:sz w:val="24"/>
+          <w:szCs w:val="24"/>
+        </w:rPr>
+      </w:pPr>
+      <w:r>
+        <w:rPr>
+          <w:rFonts w:ascii="Verdana" w:hAnsi="Verdana"/>
+          <w:sz w:val="24"/>
+          <w:szCs w:val="24"/>
+        </w:rPr>
+        <w:t>Un élève peut déclarer une absence à un cours collectif.</w:t>
+      </w:r>
+    </w:p>
+    <w:p>
+      <w:pPr>
+        <w:spacing w:after="40" w:line="240" w:lineRule="auto"/>
+        <w:jc w:val="both"/>
+        <w:rPr>
+          <w:rFonts w:ascii="Verdana" w:hAnsi="Verdana"/>
+          <w:sz w:val="24"/>
+          <w:szCs w:val="24"/>
+        </w:rPr>
+      </w:pPr>
+      <w:r>
+        <w:rPr>
+          <w:rFonts w:ascii="Verdana" w:hAnsi="Verdana"/>
+          <w:sz w:val="24"/>
+          <w:szCs w:val="24"/>
+        </w:rPr>
+        <w:t>Un élève peut visionner son agenda complet avec toutes les dates.</w:t>
+      </w:r>
+    </w:p>
+    <w:p>
+      <w:pPr>
+        <w:spacing w:after="40" w:line="240" w:lineRule="auto"/>
+        <w:jc w:val="both"/>
+        <w:rPr>
+          <w:rFonts w:ascii="Verdana" w:hAnsi="Verdana"/>
+          <w:sz w:val="24"/>
+          <w:szCs w:val="24"/>
+        </w:rPr>
+      </w:pPr>
+      <w:r>
+        <w:rPr>
+          <w:rFonts w:ascii="Verdana" w:hAnsi="Verdana"/>
+          <w:sz w:val="24"/>
+          <w:szCs w:val="24"/>
+        </w:rPr>
+        <w:t>Un élève peut activer un système de rappel pour tout les types de cours.</w:t>
+      </w:r>
+    </w:p>
+    <w:p>
+      <w:pPr>
+        <w:spacing w:after="40" w:line="240" w:lineRule="auto"/>
+        <w:jc w:val="both"/>
+        <w:rPr>
+          <w:rFonts w:ascii="Verdana" w:hAnsi="Verdana"/>
+          <w:sz w:val="24"/>
+          <w:szCs w:val="24"/>
+        </w:rPr>
+      </w:pPr>
+      <w:r>
+        <w:rPr>
+          <w:rFonts w:ascii="Verdana" w:hAnsi="Verdana"/>
+          <w:sz w:val="24"/>
+          <w:szCs w:val="24"/>
+        </w:rPr>
+        <w:t>Un élève peut éditer son profil.</w:t>
+      </w:r>
+    </w:p>
+    <w:p>
+      <w:pPr>
+        <w:spacing w:after="40" w:line="240" w:lineRule="auto"/>
+        <w:jc w:val="both"/>
+        <w:rPr>
+          <w:rFonts w:ascii="Verdana" w:hAnsi="Verdana"/>
+          <w:sz w:val="24"/>
+          <w:szCs w:val="24"/>
+        </w:rPr>
+      </w:pPr>
+    </w:p>
+    <w:p>
+      <w:pPr>
+        <w:spacing w:after="40" w:line="240" w:lineRule="auto"/>
+        <w:jc w:val="both"/>
+        <w:rPr>
+          <w:rFonts w:ascii="Verdana" w:hAnsi="Verdana"/>
+          <w:b/>
+          <w:bCs/>
+          <w:i/>
+          <w:iCs/>
+          <w:sz w:val="24"/>
+          <w:szCs w:val="24"/>
+          <w:u w:val="single"/>
+        </w:rPr>
+      </w:pPr>
+      <w:r>
+        <w:rPr>
+          <w:rFonts w:ascii="Verdana" w:hAnsi="Verdana"/>
+          <w:b/>
+          <w:bCs/>
+          <w:i/>
+          <w:iCs/>
+          <w:sz w:val="24"/>
+          <w:szCs w:val="24"/>
+          <w:u w:val="single"/>
+        </w:rPr>
+        <w:t xml:space="preserve">Partie Cours Remédiation : </w:t>
+      </w:r>
+    </w:p>
+    <w:p>
+      <w:pPr>
+        <w:spacing w:after="40" w:line="240" w:lineRule="auto"/>
+        <w:jc w:val="both"/>
+        <w:rPr>
+          <w:rFonts w:ascii="Verdana" w:hAnsi="Verdana"/>
+          <w:sz w:val="24"/>
+          <w:szCs w:val="24"/>
+        </w:rPr>
+      </w:pPr>
+    </w:p>
+    <w:p>
+      <w:pPr>
+        <w:spacing w:after="40" w:line="240" w:lineRule="auto"/>
+        <w:jc w:val="both"/>
+        <w:rPr>
+          <w:rFonts w:ascii="Verdana" w:hAnsi="Verdana"/>
+          <w:sz w:val="24"/>
+          <w:szCs w:val="24"/>
+        </w:rPr>
+      </w:pPr>
+      <w:r>
+        <w:rPr>
+          <w:rFonts w:ascii="Verdana" w:hAnsi="Verdana"/>
+          <w:sz w:val="24"/>
+          <w:szCs w:val="24"/>
+        </w:rPr>
+        <w:t>Un cours de remédiation ne ce produit qu’une fois à une date fixe.</w:t>
+      </w:r>
+    </w:p>
+    <w:p>
+      <w:pPr>
+        <w:spacing w:after="40" w:line="240" w:lineRule="auto"/>
+        <w:jc w:val="both"/>
+        <w:rPr>
+          <w:rFonts w:ascii="Verdana" w:hAnsi="Verdana"/>
+          <w:sz w:val="24"/>
+          <w:szCs w:val="24"/>
+        </w:rPr>
+      </w:pPr>
+      <w:r>
+        <w:rPr>
+          <w:rFonts w:ascii="Verdana" w:hAnsi="Verdana"/>
+          <w:sz w:val="24"/>
+          <w:szCs w:val="24"/>
+        </w:rPr>
+        <w:t>Un cours de remédiation ne peut être suivie que par un seul élève.</w:t>
+      </w:r>
+    </w:p>
+    <w:p>
+      <w:pPr>
+        <w:spacing w:after="40" w:line="240" w:lineRule="auto"/>
+        <w:jc w:val="both"/>
+        <w:rPr>
+          <w:rFonts w:ascii="Verdana" w:hAnsi="Verdana"/>
+          <w:sz w:val="24"/>
+          <w:szCs w:val="24"/>
+        </w:rPr>
+      </w:pPr>
+      <w:r>
+        <w:rPr>
+          <w:rFonts w:ascii="Verdana" w:hAnsi="Verdana"/>
+          <w:sz w:val="24"/>
+          <w:szCs w:val="24"/>
+        </w:rPr>
+        <w:t xml:space="preserve">Un cours de remédiation peut </w:t>
+      </w:r>
+      <w:r>
+        <w:rPr>
+          <w:rFonts w:ascii="Verdana" w:hAnsi="Verdana"/>
+          <w:sz w:val="24"/>
+          <w:szCs w:val="24"/>
+        </w:rPr>
+        <w:t>porter</w:t>
+      </w:r>
+      <w:r>
+        <w:rPr>
+          <w:rFonts w:ascii="Verdana" w:hAnsi="Verdana"/>
+          <w:sz w:val="24"/>
+          <w:szCs w:val="24"/>
+        </w:rPr>
+        <w:t xml:space="preserve"> sur une seule matière ou plusieurs.</w:t>
+      </w:r>
+    </w:p>
+    <w:p>
+      <w:pPr>
+        <w:spacing w:after="40" w:line="240" w:lineRule="auto"/>
+        <w:jc w:val="both"/>
+        <w:rPr>
+          <w:rFonts w:ascii="Verdana" w:hAnsi="Verdana"/>
+          <w:sz w:val="24"/>
+          <w:szCs w:val="24"/>
+        </w:rPr>
+      </w:pPr>
+      <w:r>
+        <w:rPr>
+          <w:rFonts w:ascii="Verdana" w:hAnsi="Verdana"/>
+          <w:sz w:val="24"/>
+          <w:szCs w:val="24"/>
+        </w:rPr>
+        <w:t>Un cours de remédiation peut être modifier : matière concernée ou date.</w:t>
+      </w:r>
+    </w:p>
+    <w:p>
+      <w:pPr>
+        <w:spacing w:after="40" w:line="240" w:lineRule="auto"/>
+        <w:jc w:val="both"/>
+        <w:rPr>
+          <w:rFonts w:ascii="Verdana" w:hAnsi="Verdana"/>
+          <w:sz w:val="24"/>
+          <w:szCs w:val="24"/>
+        </w:rPr>
+      </w:pPr>
+      <w:r>
+        <w:rPr>
+          <w:rFonts w:ascii="Verdana" w:hAnsi="Verdana"/>
+          <w:sz w:val="24"/>
+          <w:szCs w:val="24"/>
+        </w:rPr>
+        <w:t>Un cours de remédiation peut être supprimer par l’élève ou le professeur.</w:t>
+      </w:r>
+    </w:p>
+    <w:p>
+      <w:pPr>
+        <w:spacing w:after="40" w:line="240" w:lineRule="auto"/>
+        <w:jc w:val="both"/>
+        <w:rPr>
+          <w:rFonts w:ascii="Verdana" w:hAnsi="Verdana"/>
+          <w:sz w:val="24"/>
+          <w:szCs w:val="24"/>
+        </w:rPr>
+      </w:pPr>
+    </w:p>
+    <w:p>
+      <w:pPr>
+        <w:spacing w:after="40" w:line="240" w:lineRule="auto"/>
+        <w:jc w:val="both"/>
+        <w:rPr>
+          <w:rFonts w:ascii="Verdana" w:hAnsi="Verdana"/>
+          <w:sz w:val="24"/>
+          <w:szCs w:val="24"/>
+        </w:rPr>
+      </w:pPr>
+      <w:r>
+        <w:rPr>
+          <w:rFonts w:ascii="Verdana" w:hAnsi="Verdana"/>
+          <w:sz w:val="24"/>
+          <w:szCs w:val="24"/>
+        </w:rPr>
+        <w:t xml:space="preserve">En cas de modification ou suppression, un Email sera envoyé avec </w:t>
+      </w:r>
+      <w:r>
+        <w:rPr>
+          <w:rFonts w:ascii="Verdana" w:hAnsi="Verdana"/>
+          <w:sz w:val="24"/>
+          <w:szCs w:val="24"/>
+        </w:rPr>
+        <w:t>un détail</w:t>
+      </w:r>
+      <w:r>
+        <w:rPr>
+          <w:rFonts w:ascii="Verdana" w:hAnsi="Verdana"/>
+          <w:sz w:val="24"/>
+          <w:szCs w:val="24"/>
+        </w:rPr>
+        <w:t xml:space="preserve"> de l’action aux deux acteurs du cours.</w:t>
+      </w:r>
+    </w:p>
+    <w:p>
+      <w:pPr>
+        <w:spacing w:after="40" w:line="240" w:lineRule="auto"/>
+        <w:jc w:val="both"/>
+        <w:rPr>
+          <w:rFonts w:ascii="Verdana" w:hAnsi="Verdana"/>
+          <w:sz w:val="24"/>
+          <w:szCs w:val="24"/>
+        </w:rPr>
+      </w:pPr>
+    </w:p>
+    <w:p>
+      <w:pPr>
+        <w:spacing w:after="40" w:line="240" w:lineRule="auto"/>
+        <w:jc w:val="both"/>
+        <w:rPr>
+          <w:rFonts w:ascii="Verdana" w:hAnsi="Verdana"/>
+          <w:sz w:val="24"/>
+          <w:szCs w:val="24"/>
+        </w:rPr>
+      </w:pPr>
+      <w:bookmarkStart w:id="0" w:name="_GoBack"/>
+      <w:bookmarkEnd w:id="0"/>
+      <w:r>
+        <w:rPr>
+          <w:rFonts w:ascii="Verdana" w:hAnsi="Verdana"/>
+          <w:b/>
+          <w:bCs/>
+          <w:i/>
+          <w:iCs/>
+          <w:sz w:val="24"/>
+          <w:szCs w:val="24"/>
+          <w:u w:val="single"/>
+        </w:rPr>
+        <w:t>Partie Cours Collectif :</w:t>
+      </w:r>
+    </w:p>
+    <w:p>
+      <w:pPr>
+        <w:spacing w:after="40" w:line="240" w:lineRule="auto"/>
+        <w:jc w:val="both"/>
+        <w:rPr>
+          <w:rFonts w:ascii="Verdana" w:hAnsi="Verdana"/>
+          <w:sz w:val="24"/>
+          <w:szCs w:val="24"/>
+        </w:rPr>
+      </w:pPr>
+    </w:p>
+    <w:p>
+      <w:pPr>
+        <w:spacing w:after="40" w:line="240" w:lineRule="auto"/>
+        <w:jc w:val="both"/>
+        <w:rPr>
+          <w:rFonts w:ascii="Verdana" w:hAnsi="Verdana"/>
+          <w:sz w:val="24"/>
+          <w:szCs w:val="24"/>
+        </w:rPr>
+      </w:pPr>
+      <w:r>
+        <w:rPr>
+          <w:rFonts w:ascii="Verdana" w:hAnsi="Verdana"/>
+          <w:sz w:val="24"/>
+          <w:szCs w:val="24"/>
+        </w:rPr>
+        <w:t>Un cours collectif ce produit sur plusieurs date cyclique.</w:t>
+      </w:r>
+    </w:p>
+    <w:p>
+      <w:pPr>
+        <w:spacing w:after="40" w:line="240" w:lineRule="auto"/>
+        <w:jc w:val="both"/>
+        <w:rPr>
+          <w:rFonts w:ascii="Verdana" w:hAnsi="Verdana"/>
+          <w:sz w:val="24"/>
+          <w:szCs w:val="24"/>
+        </w:rPr>
+      </w:pPr>
+      <w:r>
+        <w:rPr>
+          <w:rFonts w:ascii="Verdana" w:hAnsi="Verdana"/>
+          <w:sz w:val="24"/>
+          <w:szCs w:val="24"/>
+        </w:rPr>
+        <w:t xml:space="preserve">Un cours collectif peut être suivie par plus d’un élève. </w:t>
+      </w:r>
+    </w:p>
+    <w:p>
+      <w:pPr>
+        <w:spacing w:after="40" w:line="240" w:lineRule="auto"/>
+        <w:jc w:val="both"/>
+        <w:rPr>
+          <w:rFonts w:ascii="Verdana" w:hAnsi="Verdana"/>
+          <w:sz w:val="24"/>
+          <w:szCs w:val="24"/>
+        </w:rPr>
+      </w:pPr>
+      <w:r>
+        <w:rPr>
+          <w:rFonts w:ascii="Verdana" w:hAnsi="Verdana"/>
+          <w:sz w:val="24"/>
+          <w:szCs w:val="24"/>
+        </w:rPr>
+        <w:t>Ce nombre est défini à la création du cours.</w:t>
+      </w:r>
+    </w:p>
+    <w:p>
+      <w:pPr>
+        <w:spacing w:after="40" w:line="240" w:lineRule="auto"/>
+        <w:jc w:val="both"/>
+        <w:rPr>
+          <w:rFonts w:ascii="Verdana" w:hAnsi="Verdana"/>
+          <w:sz w:val="24"/>
+          <w:szCs w:val="24"/>
+        </w:rPr>
+      </w:pPr>
+      <w:r>
+        <w:rPr>
+          <w:rFonts w:ascii="Verdana" w:hAnsi="Verdana"/>
+          <w:sz w:val="24"/>
+          <w:szCs w:val="24"/>
+        </w:rPr>
+        <w:t>Un cours collectif porte sur une seule matière.</w:t>
+      </w:r>
+    </w:p>
+    <w:p>
+      <w:pPr>
+        <w:spacing w:after="40" w:line="240" w:lineRule="auto"/>
+        <w:jc w:val="both"/>
+        <w:rPr>
+          <w:rFonts w:ascii="Verdana" w:hAnsi="Verdana"/>
+          <w:sz w:val="24"/>
+          <w:szCs w:val="24"/>
+        </w:rPr>
+      </w:pPr>
+      <w:r>
+        <w:rPr>
+          <w:rFonts w:ascii="Verdana" w:hAnsi="Verdana"/>
+          <w:sz w:val="24"/>
+          <w:szCs w:val="24"/>
+        </w:rPr>
+        <w:t>Un cours collectif peut être modifier : date uniquement.</w:t>
+      </w:r>
+    </w:p>
+    <w:p>
+      <w:pPr>
+        <w:spacing w:after="40" w:line="240" w:lineRule="auto"/>
+        <w:jc w:val="both"/>
+        <w:rPr>
+          <w:rFonts w:ascii="Verdana" w:hAnsi="Verdana"/>
+          <w:sz w:val="24"/>
+          <w:szCs w:val="24"/>
+        </w:rPr>
+      </w:pPr>
+      <w:r>
+        <w:rPr>
+          <w:rFonts w:ascii="Verdana" w:hAnsi="Verdana"/>
+          <w:sz w:val="24"/>
+          <w:szCs w:val="24"/>
+        </w:rPr>
+        <w:t>Un cours collectif peut être supprimer par le professeur.</w:t>
+      </w:r>
+    </w:p>
+    <w:p>
+      <w:pPr>
+        <w:spacing w:after="40" w:line="240" w:lineRule="auto"/>
+        <w:jc w:val="both"/>
+        <w:rPr>
+          <w:rFonts w:ascii="Verdana" w:hAnsi="Verdana"/>
+          <w:sz w:val="24"/>
+          <w:szCs w:val="24"/>
+        </w:rPr>
+      </w:pPr>
+    </w:p>
+    <w:p>
+      <w:pPr>
+        <w:spacing w:after="40" w:line="240" w:lineRule="auto"/>
+        <w:jc w:val="both"/>
+        <w:rPr>
+          <w:rFonts w:ascii="Verdana" w:hAnsi="Verdana"/>
+          <w:sz w:val="24"/>
+          <w:szCs w:val="24"/>
+        </w:rPr>
+      </w:pPr>
+      <w:r>
+        <w:rPr>
+          <w:rFonts w:ascii="Verdana" w:hAnsi="Verdana"/>
+          <w:sz w:val="24"/>
+          <w:szCs w:val="24"/>
+        </w:rPr>
+        <w:t>En cas de modification ou suppression, un Email sera envoyé avec un détail de l’action à tout les élèves inscrit au cours.</w:t>
+      </w:r>
+    </w:p>
+    <w:p>
+      <w:pPr>
+        <w:spacing w:after="40" w:line="240" w:lineRule="auto"/>
+        <w:jc w:val="both"/>
+        <w:rPr>
+          <w:rFonts w:ascii="Verdana" w:hAnsi="Verdana"/>
+          <w:sz w:val="24"/>
+          <w:szCs w:val="24"/>
+        </w:rPr>
+      </w:pPr>
+      <w:r>
+        <w:rPr>
+          <w:rFonts w:ascii="Verdana" w:hAnsi="Verdana"/>
+          <w:sz w:val="24"/>
+          <w:szCs w:val="24"/>
+        </w:rPr>
+        <w:t>En cas d’absence déclaré par le professeur, un Email sera envoyé avec un détail et la date de rattrapage à tout les élèves inscrit au cours.</w:t>
+      </w:r>
+    </w:p>
+    <w:p>
+      <w:pPr>
+        <w:spacing w:after="40" w:line="240" w:lineRule="auto"/>
+        <w:jc w:val="both"/>
+        <w:rPr>
+          <w:rFonts w:ascii="Verdana" w:hAnsi="Verdana"/>
+          <w:sz w:val="24"/>
+          <w:szCs w:val="24"/>
+        </w:rPr>
+      </w:pPr>
+      <w:r>
+        <w:rPr>
+          <w:rFonts w:ascii="Verdana" w:hAnsi="Verdana"/>
+          <w:sz w:val="24"/>
+          <w:szCs w:val="24"/>
+        </w:rPr>
+        <w:t>En cas d’absence déclaré par un élève, un Email sera envoyé au professeur.</w:t>
+      </w:r>
+    </w:p>
+    <w:p>
+      <w:pPr>
+        <w:spacing w:after="40" w:line="240" w:lineRule="auto"/>
+        <w:jc w:val="both"/>
+        <w:rPr>
+          <w:rFonts w:ascii="Verdana" w:hAnsi="Verdana"/>
+          <w:sz w:val="24"/>
+          <w:szCs w:val="24"/>
+        </w:rPr>
+      </w:pPr>
+    </w:p>
+    <w:p>
+      <w:pPr>
+        <w:spacing w:after="40" w:line="240" w:lineRule="auto"/>
+        <w:jc w:val="both"/>
+        <w:rPr>
+          <w:rFonts w:ascii="Verdana" w:hAnsi="Verdana"/>
+          <w:sz w:val="24"/>
+          <w:szCs w:val="24"/>
+        </w:rPr>
+      </w:pPr>
+    </w:p>
+    <w:p>
+      <w:pPr>
+        <w:spacing w:after="40" w:line="240" w:lineRule="auto"/>
+        <w:jc w:val="both"/>
+        <w:rPr>
+          <w:rFonts w:ascii="Verdana" w:hAnsi="Verdana"/>
+          <w:sz w:val="24"/>
+          <w:szCs w:val="24"/>
+        </w:rPr>
+      </w:pPr>
+    </w:p>
+    <w:p>
+      <w:pPr>
+        <w:spacing w:after="40" w:line="240" w:lineRule="auto"/>
+        <w:jc w:val="both"/>
+        <w:rPr>
+          <w:rFonts w:ascii="Verdana" w:hAnsi="Verdana"/>
+          <w:sz w:val="24"/>
+          <w:szCs w:val="24"/>
+        </w:rPr>
+      </w:pPr>
+    </w:p>
+    <w:p>
+      <w:pPr>
+        <w:spacing w:after="40" w:line="240" w:lineRule="auto"/>
+        <w:jc w:val="both"/>
+        <w:rPr>
+          <w:rFonts w:ascii="Verdana" w:hAnsi="Verdana"/>
+          <w:sz w:val="24"/>
+          <w:szCs w:val="24"/>
+        </w:rPr>
+      </w:pPr>
+    </w:p>
+    <w:p>
+      <w:pPr>
+        <w:spacing w:after="40" w:line="240" w:lineRule="auto"/>
+        <w:jc w:val="both"/>
+        <w:rPr>
+          <w:rFonts w:ascii="Verdana" w:hAnsi="Verdana"/>
+          <w:sz w:val="24"/>
+          <w:szCs w:val="24"/>
+        </w:rPr>
+      </w:pPr>
+    </w:p>
+    <w:p>
+      <w:pPr>
+        <w:spacing w:after="40" w:line="240" w:lineRule="auto"/>
+        <w:jc w:val="both"/>
+        <w:rPr>
+          <w:rFonts w:ascii="Verdana" w:hAnsi="Verdana"/>
+          <w:sz w:val="24"/>
+          <w:szCs w:val="24"/>
+        </w:rPr>
+      </w:pPr>
+    </w:p>
+    <w:p>
+      <w:pPr>
+        <w:spacing w:after="40" w:line="240" w:lineRule="auto"/>
+        <w:jc w:val="both"/>
+        <w:rPr>
+          <w:rFonts w:ascii="Verdana" w:hAnsi="Verdana"/>
+          <w:sz w:val="24"/>
+          <w:szCs w:val="24"/>
+        </w:rPr>
+      </w:pPr>
+    </w:p>
+    <w:p>
+      <w:pPr>
+        <w:spacing w:after="40" w:line="240" w:lineRule="auto"/>
+        <w:jc w:val="both"/>
+        <w:rPr>
+          <w:rFonts w:ascii="Verdana" w:hAnsi="Verdana"/>
+          <w:sz w:val="24"/>
+          <w:szCs w:val="24"/>
+        </w:rPr>
+      </w:pPr>
+    </w:p>
+    <w:p>
+      <w:pPr>
+        <w:spacing w:after="40" w:line="240" w:lineRule="auto"/>
+        <w:jc w:val="both"/>
+        <w:rPr>
+          <w:rFonts w:ascii="Verdana" w:hAnsi="Verdana"/>
+          <w:sz w:val="24"/>
+          <w:szCs w:val="24"/>
+        </w:rPr>
+      </w:pPr>
+    </w:p>
+    <w:p>
+      <w:pPr>
+        <w:spacing w:after="40" w:line="240" w:lineRule="auto"/>
+        <w:jc w:val="both"/>
+        <w:rPr>
+          <w:rFonts w:ascii="Verdana" w:hAnsi="Verdana"/>
+          <w:sz w:val="24"/>
+          <w:szCs w:val="24"/>
+        </w:rPr>
+      </w:pPr>
+    </w:p>
+    <w:p>
+      <w:pPr>
+        <w:spacing w:after="40" w:line="240" w:lineRule="auto"/>
+        <w:jc w:val="both"/>
+        <w:rPr>
+          <w:rFonts w:ascii="Verdana" w:hAnsi="Verdana"/>
+          <w:sz w:val="24"/>
+          <w:szCs w:val="24"/>
+        </w:rPr>
+      </w:pPr>
+    </w:p>
+    <w:p>
+      <w:pPr>
+        <w:spacing w:after="40" w:line="240" w:lineRule="auto"/>
+        <w:jc w:val="both"/>
+        <w:rPr>
+          <w:rFonts w:ascii="Verdana" w:hAnsi="Verdana"/>
+          <w:sz w:val="24"/>
+          <w:szCs w:val="24"/>
+        </w:rPr>
+      </w:pPr>
+    </w:p>
+    <w:p>
+      <w:pPr>
+        <w:spacing w:after="40" w:line="240" w:lineRule="auto"/>
+        <w:jc w:val="both"/>
+        <w:rPr>
+          <w:rFonts w:ascii="Verdana" w:hAnsi="Verdana"/>
+          <w:sz w:val="24"/>
+          <w:szCs w:val="24"/>
+        </w:rPr>
+      </w:pPr>
+    </w:p>
+    <w:p>
+      <w:pPr>
+        <w:spacing w:after="40" w:line="240" w:lineRule="auto"/>
+        <w:jc w:val="both"/>
+        <w:rPr>
+          <w:rFonts w:ascii="Verdana" w:hAnsi="Verdana"/>
+          <w:sz w:val="24"/>
+          <w:szCs w:val="24"/>
+        </w:rPr>
+      </w:pPr>
+    </w:p>
+    <w:p>
+      <w:pPr>
+        <w:spacing w:after="40" w:line="240" w:lineRule="auto"/>
+        <w:jc w:val="both"/>
+        <w:rPr>
+          <w:rFonts w:ascii="Verdana" w:hAnsi="Verdana"/>
+          <w:sz w:val="24"/>
+          <w:szCs w:val="24"/>
+        </w:rPr>
+      </w:pPr>
+    </w:p>
+    <w:p>
+      <w:pPr>
+        <w:spacing w:after="40" w:line="240" w:lineRule="auto"/>
+        <w:jc w:val="both"/>
+        <w:rPr>
+          <w:rFonts w:ascii="Verdana" w:hAnsi="Verdana"/>
+          <w:sz w:val="24"/>
+          <w:szCs w:val="24"/>
+        </w:rPr>
+      </w:pPr>
+    </w:p>
+    <w:p>
+      <w:pPr>
+        <w:spacing w:after="40" w:line="240" w:lineRule="auto"/>
+        <w:jc w:val="both"/>
+        <w:rPr>
+          <w:rFonts w:ascii="Verdana" w:hAnsi="Verdana"/>
+          <w:sz w:val="24"/>
+          <w:szCs w:val="24"/>
+        </w:rPr>
+      </w:pPr>
+    </w:p>
+    <w:p>
+      <w:pPr>
+        <w:spacing w:after="40" w:line="240" w:lineRule="auto"/>
+        <w:jc w:val="both"/>
+        <w:rPr>
+          <w:rFonts w:ascii="Verdana" w:hAnsi="Verdana"/>
+          <w:sz w:val="24"/>
+          <w:szCs w:val="24"/>
+        </w:rPr>
+      </w:pPr>
+    </w:p>
+    <w:p>
+      <w:pPr>
+        <w:spacing w:after="40" w:line="240" w:lineRule="auto"/>
+        <w:jc w:val="both"/>
+        <w:rPr>
+          <w:rFonts w:ascii="Verdana" w:hAnsi="Verdana"/>
+          <w:sz w:val="24"/>
+          <w:szCs w:val="24"/>
+        </w:rPr>
+      </w:pPr>
+    </w:p>
+    <w:p>
+      <w:pPr>
+        <w:spacing w:after="40" w:line="240" w:lineRule="auto"/>
+        <w:jc w:val="both"/>
+        <w:rPr>
+          <w:rFonts w:ascii="Verdana" w:hAnsi="Verdana"/>
+          <w:sz w:val="24"/>
+          <w:szCs w:val="24"/>
+        </w:rPr>
+      </w:pPr>
+    </w:p>
+    <w:p>
+      <w:pPr>
+        <w:spacing w:after="40" w:line="240" w:lineRule="auto"/>
+        <w:jc w:val="both"/>
+        <w:rPr>
+          <w:rFonts w:ascii="Verdana" w:hAnsi="Verdana"/>
+          <w:sz w:val="24"/>
+          <w:szCs w:val="24"/>
+        </w:rPr>
+      </w:pPr>
+    </w:p>
+    <w:p>
+      <w:pPr>
+        <w:spacing w:after="40" w:line="240" w:lineRule="auto"/>
+        <w:jc w:val="both"/>
+        <w:rPr>
+          <w:rFonts w:ascii="Verdana" w:hAnsi="Verdana"/>
+          <w:sz w:val="24"/>
+          <w:szCs w:val="24"/>
+        </w:rPr>
+      </w:pPr>
+    </w:p>
+    <w:p>
+      <w:pPr>
+        <w:spacing w:after="40" w:line="240" w:lineRule="auto"/>
+        <w:jc w:val="both"/>
+        <w:rPr>
+          <w:rFonts w:ascii="Verdana" w:hAnsi="Verdana"/>
+          <w:sz w:val="24"/>
+          <w:szCs w:val="24"/>
+        </w:rPr>
+      </w:pPr>
+    </w:p>
+    <w:p>
+      <w:pPr>
+        <w:spacing w:after="40" w:line="240" w:lineRule="auto"/>
+        <w:jc w:val="both"/>
+        <w:rPr>
+          <w:rFonts w:ascii="Verdana" w:hAnsi="Verdana"/>
+          <w:sz w:val="24"/>
+          <w:szCs w:val="24"/>
+        </w:rPr>
+      </w:pPr>
+    </w:p>
+    <w:p>
+      <w:pPr>
+        <w:spacing w:after="40" w:line="240" w:lineRule="auto"/>
+        <w:jc w:val="both"/>
+        <w:rPr>
+          <w:rFonts w:ascii="Verdana" w:hAnsi="Verdana"/>
+          <w:sz w:val="24"/>
+          <w:szCs w:val="24"/>
+        </w:rPr>
+      </w:pPr>
+    </w:p>
+    <w:p>
+      <w:pPr>
+        <w:spacing w:after="40" w:line="240" w:lineRule="auto"/>
+        <w:jc w:val="both"/>
+        <w:rPr>
+          <w:rFonts w:ascii="Verdana" w:hAnsi="Verdana"/>
+          <w:sz w:val="24"/>
+          <w:szCs w:val="24"/>
+        </w:rPr>
+      </w:pPr>
+    </w:p>
+    <w:p>
+      <w:pPr>
+        <w:spacing w:after="40" w:line="240" w:lineRule="auto"/>
+        <w:jc w:val="both"/>
+        <w:rPr>
+          <w:rFonts w:ascii="Verdana" w:hAnsi="Verdana"/>
+          <w:sz w:val="24"/>
+          <w:szCs w:val="24"/>
+        </w:rPr>
+      </w:pPr>
+    </w:p>
+    <w:p>
+      <w:pPr>
+        <w:spacing w:after="40" w:line="240" w:lineRule="auto"/>
+        <w:jc w:val="both"/>
+        <w:rPr>
+          <w:rFonts w:ascii="Verdana" w:hAnsi="Verdana"/>
+          <w:sz w:val="24"/>
+          <w:szCs w:val="24"/>
+        </w:rPr>
+      </w:pPr>
+    </w:p>
+    <w:p>
+      <w:pPr>
+        <w:spacing w:after="40" w:line="240" w:lineRule="auto"/>
+        <w:jc w:val="both"/>
+        <w:rPr>
+          <w:rFonts w:ascii="Verdana" w:hAnsi="Verdana"/>
+          <w:sz w:val="24"/>
+          <w:szCs w:val="24"/>
+        </w:rPr>
+      </w:pPr>
+    </w:p>
+    <w:p>
+      <w:pPr>
+        <w:spacing w:after="40" w:line="240" w:lineRule="auto"/>
+        <w:jc w:val="both"/>
+        <w:rPr>
+          <w:rFonts w:ascii="Verdana" w:hAnsi="Verdana"/>
+          <w:sz w:val="24"/>
+          <w:szCs w:val="24"/>
+        </w:rPr>
+      </w:pPr>
+    </w:p>
+    <w:p>
+      <w:pPr>
+        <w:spacing w:after="40" w:line="240" w:lineRule="auto"/>
+        <w:jc w:val="both"/>
+        <w:rPr>
+          <w:rFonts w:ascii="Verdana" w:hAnsi="Verdana"/>
+          <w:sz w:val="24"/>
+          <w:szCs w:val="24"/>
+        </w:rPr>
+      </w:pPr>
+    </w:p>
+    <w:p>
+      <w:pPr>
+        <w:spacing w:after="40" w:line="240" w:lineRule="auto"/>
+        <w:jc w:val="both"/>
+        <w:rPr>
+          <w:rFonts w:ascii="Verdana" w:hAnsi="Verdana"/>
+          <w:sz w:val="24"/>
+          <w:szCs w:val="24"/>
+        </w:rPr>
+      </w:pPr>
+    </w:p>
+    <w:p>
+      <w:pPr>
+        <w:spacing w:after="40" w:line="240" w:lineRule="auto"/>
+        <w:jc w:val="both"/>
+        <w:rPr>
+          <w:rFonts w:ascii="Verdana" w:hAnsi="Verdana"/>
+          <w:sz w:val="24"/>
+          <w:szCs w:val="24"/>
+        </w:rPr>
+      </w:pPr>
+    </w:p>
+    <w:p>
+      <w:pPr>
+        <w:spacing w:after="40" w:line="240" w:lineRule="auto"/>
+        <w:jc w:val="both"/>
+        <w:rPr>
+          <w:rFonts w:ascii="Verdana" w:hAnsi="Verdana"/>
+          <w:sz w:val="24"/>
+          <w:szCs w:val="24"/>
+        </w:rPr>
+      </w:pPr>
+    </w:p>
+    <w:p>
+      <w:pPr>
+        <w:spacing w:after="40" w:line="240" w:lineRule="auto"/>
+        <w:jc w:val="both"/>
+        <w:rPr>
+          <w:rFonts w:ascii="Verdana" w:hAnsi="Verdana"/>
+          <w:sz w:val="24"/>
+          <w:szCs w:val="24"/>
+        </w:rPr>
+      </w:pPr>
+    </w:p>
+    <w:p>
+      <w:pPr>
+        <w:spacing w:after="40" w:line="240" w:lineRule="auto"/>
+        <w:jc w:val="both"/>
+        <w:rPr>
+          <w:rFonts w:ascii="Verdana" w:hAnsi="Verdana"/>
+          <w:sz w:val="24"/>
+          <w:szCs w:val="24"/>
+        </w:rPr>
+      </w:pPr>
+    </w:p>
+    <w:p>
+      <w:pPr>
+        <w:spacing w:after="40" w:line="240" w:lineRule="auto"/>
+        <w:jc w:val="both"/>
+        <w:rPr>
+          <w:rFonts w:ascii="Verdana" w:hAnsi="Verdana"/>
+          <w:sz w:val="24"/>
+          <w:szCs w:val="24"/>
+        </w:rPr>
+      </w:pPr>
+    </w:p>
+    <w:p>
+      <w:pPr>
+        <w:spacing w:after="40" w:line="240" w:lineRule="auto"/>
+        <w:jc w:val="both"/>
+        <w:rPr>
+          <w:rFonts w:ascii="Verdana" w:hAnsi="Verdana"/>
+          <w:sz w:val="24"/>
+          <w:szCs w:val="24"/>
+        </w:rPr>
+      </w:pPr>
+    </w:p>
+    <w:p>
+      <w:pPr>
+        <w:spacing w:after="40" w:line="240" w:lineRule="auto"/>
+        <w:jc w:val="both"/>
+        <w:rPr>
+          <w:rFonts w:ascii="Verdana" w:hAnsi="Verdana"/>
+          <w:sz w:val="24"/>
+          <w:szCs w:val="24"/>
+        </w:rPr>
+      </w:pPr>
+    </w:p>
+    <w:p>
+      <w:pPr>
+        <w:spacing w:after="40" w:line="240" w:lineRule="auto"/>
+        <w:jc w:val="both"/>
+        <w:rPr>
+          <w:rFonts w:ascii="Verdana" w:hAnsi="Verdana"/>
+          <w:sz w:val="24"/>
+          <w:szCs w:val="24"/>
+        </w:rPr>
+      </w:pPr>
+    </w:p>
+    <w:p>
+      <w:pPr>
+        <w:spacing w:after="40" w:line="240" w:lineRule="auto"/>
+        <w:jc w:val="both"/>
+        <w:rPr>
+          <w:rFonts w:ascii="Verdana" w:hAnsi="Verdana"/>
+          <w:sz w:val="24"/>
+          <w:szCs w:val="24"/>
+        </w:rPr>
+      </w:pPr>
+    </w:p>
+    <w:p>
+      <w:pPr>
+        <w:spacing w:after="40" w:line="240" w:lineRule="auto"/>
+        <w:jc w:val="both"/>
+        <w:rPr>
+          <w:rFonts w:ascii="Verdana" w:hAnsi="Verdana"/>
+          <w:sz w:val="24"/>
+          <w:szCs w:val="24"/>
+        </w:rPr>
+      </w:pPr>
+    </w:p>
+    <w:p>
+      <w:pPr>
+        <w:spacing w:after="40" w:line="240" w:lineRule="auto"/>
+        <w:jc w:val="both"/>
+        <w:rPr>
+          <w:rFonts w:ascii="Verdana" w:hAnsi="Verdana"/>
+          <w:sz w:val="24"/>
+          <w:szCs w:val="24"/>
+        </w:rPr>
+      </w:pPr>
+    </w:p>
+    <w:p>
+      <w:pPr>
+        <w:spacing w:after="40" w:line="240" w:lineRule="auto"/>
+        <w:jc w:val="both"/>
+        <w:rPr>
+          <w:rFonts w:ascii="Verdana" w:hAnsi="Verdana"/>
+          <w:sz w:val="24"/>
+          <w:szCs w:val="24"/>
+        </w:rPr>
+      </w:pPr>
+    </w:p>
+    <w:p>
+      <w:pPr>
+        <w:spacing w:after="40" w:line="240" w:lineRule="auto"/>
+        <w:jc w:val="both"/>
+        <w:rPr>
+          <w:rFonts w:ascii="Verdana" w:hAnsi="Verdana"/>
+          <w:sz w:val="24"/>
+          <w:szCs w:val="24"/>
+        </w:rPr>
+      </w:pPr>
+    </w:p>
+    <w:p>
+      <w:pPr>
+        <w:spacing w:after="40" w:line="240" w:lineRule="auto"/>
+        <w:jc w:val="both"/>
+        <w:rPr>
+          <w:rFonts w:ascii="Verdana" w:hAnsi="Verdana"/>
+          <w:sz w:val="24"/>
+          <w:szCs w:val="24"/>
+        </w:rPr>
+      </w:pPr>
+    </w:p>
+    <w:p>
+      <w:pPr>
+        <w:spacing w:after="40" w:line="240" w:lineRule="auto"/>
+        <w:jc w:val="both"/>
+        <w:rPr>
+          <w:rFonts w:ascii="Verdana" w:hAnsi="Verdana"/>
+          <w:sz w:val="24"/>
+          <w:szCs w:val="24"/>
+        </w:rPr>
+      </w:pPr>
+    </w:p>
+    <w:p>
+      <w:pPr>
+        <w:spacing w:after="40" w:line="240" w:lineRule="auto"/>
+        <w:jc w:val="both"/>
+        <w:rPr>
+          <w:rFonts w:ascii="Verdana" w:hAnsi="Verdana"/>
+          <w:sz w:val="24"/>
+          <w:szCs w:val="24"/>
+        </w:rPr>
+      </w:pPr>
+    </w:p>
+    <w:p>
+      <w:pPr>
+        <w:spacing w:after="40" w:line="240" w:lineRule="auto"/>
+        <w:jc w:val="both"/>
+        <w:rPr>
+          <w:rFonts w:ascii="Verdana" w:hAnsi="Verdana"/>
+          <w:sz w:val="24"/>
+          <w:szCs w:val="24"/>
+        </w:rPr>
+      </w:pPr>
+    </w:p>
+    <w:p>
+      <w:pPr>
+        <w:spacing w:after="40" w:line="240" w:lineRule="auto"/>
+        <w:jc w:val="both"/>
+        <w:rPr>
+          <w:rFonts w:ascii="Verdana" w:hAnsi="Verdana"/>
+          <w:sz w:val="24"/>
+          <w:szCs w:val="24"/>
+        </w:rPr>
+      </w:pPr>
+    </w:p>
+    <w:p>
+      <w:pPr>
+        <w:spacing w:after="40" w:line="240" w:lineRule="auto"/>
+        <w:jc w:val="both"/>
+        <w:rPr>
+          <w:rFonts w:ascii="Verdana" w:hAnsi="Verdana"/>
+          <w:sz w:val="24"/>
+          <w:szCs w:val="24"/>
+        </w:rPr>
+      </w:pPr>
+    </w:p>
+    <w:p>
+      <w:pPr>
+        <w:spacing w:after="40" w:line="240" w:lineRule="auto"/>
+        <w:jc w:val="both"/>
+        <w:rPr>
+          <w:rFonts w:ascii="Verdana" w:hAnsi="Verdana"/>
+          <w:sz w:val="24"/>
+          <w:szCs w:val="24"/>
+        </w:rPr>
+      </w:pPr>
+    </w:p>
+    <w:p>
+      <w:pPr>
+        <w:spacing w:after="40" w:line="240" w:lineRule="auto"/>
+        <w:jc w:val="both"/>
+        <w:rPr>
+          <w:rFonts w:ascii="Verdana" w:hAnsi="Verdana"/>
+          <w:sz w:val="24"/>
+          <w:szCs w:val="24"/>
+        </w:rPr>
+      </w:pPr>
+    </w:p>
+    <w:p>
+      <w:pPr>
+        <w:spacing w:after="40" w:line="240" w:lineRule="auto"/>
+        <w:jc w:val="both"/>
+        <w:rPr>
+          <w:rFonts w:ascii="Verdana" w:hAnsi="Verdana"/>
+          <w:sz w:val="24"/>
+          <w:szCs w:val="24"/>
+        </w:rPr>
+      </w:pPr>
+    </w:p>
+    <w:p>
+      <w:pPr>
+        <w:spacing w:after="40" w:line="240" w:lineRule="auto"/>
+        <w:jc w:val="both"/>
+        <w:rPr>
+          <w:rFonts w:ascii="Verdana" w:hAnsi="Verdana"/>
+          <w:sz w:val="24"/>
+          <w:szCs w:val="24"/>
+        </w:rPr>
+      </w:pPr>
+    </w:p>
+    <w:p>
+      <w:pPr>
+        <w:spacing w:after="40" w:line="240" w:lineRule="auto"/>
+        <w:jc w:val="both"/>
+        <w:rPr>
+          <w:rFonts w:ascii="Verdana" w:hAnsi="Verdana"/>
+          <w:sz w:val="24"/>
+          <w:szCs w:val="24"/>
+        </w:rPr>
+      </w:pPr>
+    </w:p>
+    <w:p>
+      <w:pPr>
+        <w:spacing w:after="40" w:line="240" w:lineRule="auto"/>
+        <w:jc w:val="both"/>
+        <w:rPr>
+          <w:rFonts w:ascii="Verdana" w:hAnsi="Verdana"/>
+          <w:sz w:val="24"/>
+          <w:szCs w:val="24"/>
+        </w:rPr>
+      </w:pPr>
+    </w:p>
+    <w:p>
+      <w:pPr>
+        <w:spacing w:after="40" w:line="240" w:lineRule="auto"/>
+        <w:jc w:val="both"/>
+        <w:rPr>
+          <w:rFonts w:ascii="Verdana" w:hAnsi="Verdana"/>
+          <w:sz w:val="24"/>
+          <w:szCs w:val="24"/>
+        </w:rPr>
+      </w:pPr>
+    </w:p>
+    <w:p>
+      <w:pPr>
+        <w:spacing w:after="40" w:line="240" w:lineRule="auto"/>
+        <w:jc w:val="both"/>
+        <w:rPr>
+          <w:rFonts w:ascii="Verdana" w:hAnsi="Verdana"/>
+          <w:sz w:val="24"/>
+          <w:szCs w:val="24"/>
+        </w:rPr>
+      </w:pPr>
+    </w:p>
+    <w:p>
+      <w:pPr>
+        <w:spacing w:after="40" w:line="240" w:lineRule="auto"/>
+        <w:jc w:val="both"/>
+        <w:rPr>
+          <w:rFonts w:ascii="Verdana" w:hAnsi="Verdana"/>
+          <w:sz w:val="24"/>
+          <w:szCs w:val="24"/>
+        </w:rPr>
+      </w:pPr>
+    </w:p>
+    <w:p>
+      <w:pPr>
+        <w:spacing w:after="40" w:line="240" w:lineRule="auto"/>
+        <w:jc w:val="both"/>
+        <w:rPr>
+          <w:rFonts w:ascii="Verdana" w:hAnsi="Verdana"/>
+          <w:sz w:val="24"/>
+          <w:szCs w:val="24"/>
+        </w:rPr>
+      </w:pPr>
+    </w:p>
+    <w:p>
+      <w:pPr>
+        <w:spacing w:after="40" w:line="240" w:lineRule="auto"/>
+        <w:jc w:val="both"/>
+        <w:rPr>
+          <w:rFonts w:ascii="Verdana" w:hAnsi="Verdana"/>
+          <w:sz w:val="24"/>
+          <w:szCs w:val="24"/>
+        </w:rPr>
+      </w:pPr>
+    </w:p>
+    <w:p>
+      <w:pPr>
+        <w:spacing w:after="40" w:line="240" w:lineRule="auto"/>
+        <w:jc w:val="both"/>
+        <w:rPr>
+          <w:rFonts w:ascii="Verdana" w:hAnsi="Verdana"/>
+          <w:sz w:val="24"/>
+          <w:szCs w:val="24"/>
+        </w:rPr>
+      </w:pPr>
+    </w:p>
+    <w:p>
+      <w:pPr>
+        <w:spacing w:after="40" w:line="240" w:lineRule="auto"/>
+        <w:jc w:val="both"/>
+        <w:rPr>
+          <w:rFonts w:ascii="Verdana" w:hAnsi="Verdana"/>
+          <w:sz w:val="24"/>
+          <w:szCs w:val="24"/>
+        </w:rPr>
+      </w:pPr>
+    </w:p>
+    <w:p>
+      <w:pPr>
+        <w:spacing w:after="40" w:line="240" w:lineRule="auto"/>
+        <w:jc w:val="both"/>
+        <w:rPr>
+          <w:rFonts w:ascii="Verdana" w:hAnsi="Verdana"/>
+          <w:sz w:val="24"/>
+          <w:szCs w:val="24"/>
+        </w:rPr>
+      </w:pPr>
+    </w:p>
+    <w:p>
+      <w:pPr>
+        <w:spacing w:after="40" w:line="240" w:lineRule="auto"/>
+        <w:jc w:val="both"/>
+        <w:rPr>
+          <w:rFonts w:ascii="Verdana" w:hAnsi="Verdana"/>
+          <w:sz w:val="24"/>
+          <w:szCs w:val="24"/>
+        </w:rPr>
+      </w:pPr>
+    </w:p>
+    <w:p>
+      <w:pPr>
+        <w:spacing w:after="40" w:line="240" w:lineRule="auto"/>
+        <w:jc w:val="both"/>
+        <w:rPr>
+          <w:rFonts w:ascii="Verdana" w:hAnsi="Verdana"/>
+          <w:sz w:val="24"/>
+          <w:szCs w:val="24"/>
+        </w:rPr>
+      </w:pPr>
+    </w:p>
+    <w:p>
+      <w:pPr>
+        <w:spacing w:after="40" w:line="240" w:lineRule="auto"/>
+        <w:jc w:val="both"/>
+        <w:rPr>
+          <w:rFonts w:ascii="Verdana" w:hAnsi="Verdana"/>
+          <w:sz w:val="24"/>
+          <w:szCs w:val="24"/>
+        </w:rPr>
+      </w:pPr>
+    </w:p>
+    <w:p>
+      <w:pPr>
+        <w:spacing w:after="40" w:line="240" w:lineRule="auto"/>
+        <w:jc w:val="both"/>
+        <w:rPr>
+          <w:rFonts w:ascii="Verdana" w:hAnsi="Verdana"/>
+          <w:sz w:val="24"/>
+          <w:szCs w:val="24"/>
+        </w:rPr>
+      </w:pPr>
+      <w:r>
+        <w:rPr>
+          <w:rFonts w:ascii="Verdana" w:hAnsi="Verdana"/>
+          <w:sz w:val="24"/>
+          <w:szCs w:val="24"/>
+        </w:rPr>
+        <w:t xml:space="preserve">OLD PARTIE : </w:t>
+      </w:r>
+    </w:p>
+    <w:p>
+      <w:pPr>
+        <w:spacing w:after="40" w:line="240" w:lineRule="auto"/>
+        <w:jc w:val="both"/>
+        <w:rPr>
+          <w:rFonts w:ascii="Verdana" w:hAnsi="Verdana"/>
+          <w:sz w:val="24"/>
+          <w:szCs w:val="24"/>
+        </w:rPr>
+      </w:pPr>
     </w:p>
     <w:p>
       <w:pPr>
@@ -379,7 +2336,16 @@
           <w:sz w:val="24"/>
           <w:szCs w:val="24"/>
         </w:rPr>
-        <w:t xml:space="preserve"> Le professeur pourra signaler une absence lors d’un cours d’apprentissage avec un message personnalisé ainsi qu’une date pour rattraper le cours, tout cela sera notifier à tout les élèves par Email.</w:t>
+        <w:t xml:space="preserve"> Le professeur pourra signaler une absence lors d’un cours </w:t>
+      </w:r>
+      <w:r>
+        <w:rPr>
+          <w:rFonts w:ascii="Verdana" w:hAnsi="Verdana"/>
+          <w:sz w:val="24"/>
+          <w:szCs w:val="24"/>
+        </w:rPr>
+        <w:lastRenderedPageBreak/>
+        <w:t>d’apprentissage avec un message personnalisé ainsi qu’une date pour rattraper le cours, tout cela sera notifier à tout les élèves par Email.</w:t>
       </w:r>
     </w:p>
     <w:p>
@@ -847,8 +2813,6 @@
         </w:rPr>
         <w:t>pour qu’ils donnent un de leurs cours dans l’enceinte de l’école ou pour donner des séances de remédiation ponctuel.</w:t>
       </w:r>
-      <w:bookmarkStart w:id="0" w:name="_GoBack"/>
-      <w:bookmarkEnd w:id="0"/>
     </w:p>
     <w:p>
       <w:pPr>
@@ -924,6 +2888,7 @@
           <w:sz w:val="24"/>
           <w:szCs w:val="24"/>
         </w:rPr>
+        <w:lastRenderedPageBreak/>
         <w:t xml:space="preserve">Système de rappel par sms ? ( </w:t>
       </w:r>
       <w:hyperlink r:id="rId7" w:history="1">
@@ -962,8 +2927,8 @@
 </file>
 
 <file path=word/endnotes.xml><?xml version="1.0" encoding="utf-8"?>
-<w:endnotes xmlns:ve="http://schemas.openxmlformats.org/markup-compatibility/2006" xmlns:o="urn:schemas-microsoft-com:office:office" xmlns:r="http://schemas.openxmlformats.org/officeDocument/2006/relationships" xmlns:m="http://schemas.openxmlformats.org/officeDocument/2006/math" xmlns:v="urn:schemas-microsoft-com:vml" xmlns:wp="http://schemas.openxmlformats.org/drawingml/2006/wordprocessingDrawing" xmlns:w10="urn:schemas-microsoft-com:office:word" xmlns:w="http://schemas.openxmlformats.org/wordprocessingml/2006/main" xmlns:wne="http://schemas.microsoft.com/office/word/2006/wordml">
-  <w:endnote w:type="separator" w:id="0">
+<w:endnotes xmlns:wpc="http://schemas.microsoft.com/office/word/2010/wordprocessingCanvas" xmlns:cx="http://schemas.microsoft.com/office/drawing/2014/chartex" xmlns:cx1="http://schemas.microsoft.com/office/drawing/2015/9/8/chartex" xmlns:cx2="http://schemas.microsoft.com/office/drawing/2015/10/21/chartex" xmlns:cx3="http://schemas.microsoft.com/office/drawing/2016/5/9/chartex" xmlns:cx4="http://schemas.microsoft.com/office/drawing/2016/5/10/chartex" xmlns:cx5="http://schemas.microsoft.com/office/drawing/2016/5/11/chartex" xmlns:cx6="http://schemas.microsoft.com/office/drawing/2016/5/12/chartex" xmlns:cx7="http://schemas.microsoft.com/office/drawing/2016/5/13/chartex" xmlns:cx8="http://schemas.microsoft.com/office/drawing/2016/5/14/chartex" xmlns:mc="http://schemas.openxmlformats.org/markup-compatibility/2006" xmlns:aink="http://schemas.microsoft.com/office/drawing/2016/ink" xmlns:am3d="http://schemas.microsoft.com/office/drawing/2017/model3d" xmlns:o="urn:schemas-microsoft-com:office:office" xmlns:r="http://schemas.openxmlformats.org/officeDocument/2006/relationships" xmlns:m="http://schemas.openxmlformats.org/officeDocument/2006/math" xmlns:v="urn:schemas-microsoft-com:vml" xmlns:wp14="http://schemas.microsoft.com/office/word/2010/wordprocessingDrawing" xmlns:wp="http://schemas.openxmlformats.org/drawingml/2006/wordprocessingDrawing" xmlns:w10="urn:schemas-microsoft-com:office:word" xmlns:w="http://schemas.openxmlformats.org/wordprocessingml/2006/main" xmlns:w14="http://schemas.microsoft.com/office/word/2010/wordml" xmlns:w15="http://schemas.microsoft.com/office/word/2012/wordml" xmlns:w16cid="http://schemas.microsoft.com/office/word/2016/wordml/cid" xmlns:w16se="http://schemas.microsoft.com/office/word/2015/wordml/symex" xmlns:wpg="http://schemas.microsoft.com/office/word/2010/wordprocessingGroup" xmlns:wpi="http://schemas.microsoft.com/office/word/2010/wordprocessingInk" xmlns:wne="http://schemas.microsoft.com/office/word/2006/wordml" xmlns:wps="http://schemas.microsoft.com/office/word/2010/wordprocessingShape" mc:Ignorable="w14 w15 w16se w16cid wp14">
+  <w:endnote w:type="separator" w:id="-1">
     <w:p>
       <w:pPr>
         <w:spacing w:after="0" w:line="240" w:lineRule="auto"/>
@@ -973,7 +2938,7 @@
       </w:r>
     </w:p>
   </w:endnote>
-  <w:endnote w:type="continuationSeparator" w:id="1">
+  <w:endnote w:type="continuationSeparator" w:id="0">
     <w:p>
       <w:pPr>
         <w:spacing w:after="0" w:line="240" w:lineRule="auto"/>
@@ -987,14 +2952,11 @@
 </file>
 
 <file path=word/footer1.xml><?xml version="1.0" encoding="utf-8"?>
-<w:ftr xmlns:ve="http://schemas.openxmlformats.org/markup-compatibility/2006" xmlns:o="urn:schemas-microsoft-com:office:office" xmlns:r="http://schemas.openxmlformats.org/officeDocument/2006/relationships" xmlns:m="http://schemas.openxmlformats.org/officeDocument/2006/math" xmlns:v="urn:schemas-microsoft-com:vml" xmlns:wp="http://schemas.openxmlformats.org/drawingml/2006/wordprocessingDrawing" xmlns:w10="urn:schemas-microsoft-com:office:word" xmlns:w="http://schemas.openxmlformats.org/wordprocessingml/2006/main" xmlns:wne="http://schemas.microsoft.com/office/word/2006/wordml">
+<w:ftr xmlns:wpc="http://schemas.microsoft.com/office/word/2010/wordprocessingCanvas" xmlns:cx="http://schemas.microsoft.com/office/drawing/2014/chartex" xmlns:cx1="http://schemas.microsoft.com/office/drawing/2015/9/8/chartex" xmlns:cx2="http://schemas.microsoft.com/office/drawing/2015/10/21/chartex" xmlns:cx3="http://schemas.microsoft.com/office/drawing/2016/5/9/chartex" xmlns:cx4="http://schemas.microsoft.com/office/drawing/2016/5/10/chartex" xmlns:cx5="http://schemas.microsoft.com/office/drawing/2016/5/11/chartex" xmlns:cx6="http://schemas.microsoft.com/office/drawing/2016/5/12/chartex" xmlns:cx7="http://schemas.microsoft.com/office/drawing/2016/5/13/chartex" xmlns:cx8="http://schemas.microsoft.com/office/drawing/2016/5/14/chartex" xmlns:mc="http://schemas.openxmlformats.org/markup-compatibility/2006" xmlns:aink="http://schemas.microsoft.com/office/drawing/2016/ink" xmlns:am3d="http://schemas.microsoft.com/office/drawing/2017/model3d" xmlns:o="urn:schemas-microsoft-com:office:office" xmlns:r="http://schemas.openxmlformats.org/officeDocument/2006/relationships" xmlns:m="http://schemas.openxmlformats.org/officeDocument/2006/math" xmlns:v="urn:schemas-microsoft-com:vml" xmlns:wp14="http://schemas.microsoft.com/office/word/2010/wordprocessingDrawing" xmlns:wp="http://schemas.openxmlformats.org/drawingml/2006/wordprocessingDrawing" xmlns:w10="urn:schemas-microsoft-com:office:word" xmlns:w="http://schemas.openxmlformats.org/wordprocessingml/2006/main" xmlns:w14="http://schemas.microsoft.com/office/word/2010/wordml" xmlns:w15="http://schemas.microsoft.com/office/word/2012/wordml" xmlns:w16cid="http://schemas.microsoft.com/office/word/2016/wordml/cid" xmlns:w16se="http://schemas.microsoft.com/office/word/2015/wordml/symex" xmlns:wpg="http://schemas.microsoft.com/office/word/2010/wordprocessingGroup" xmlns:wpi="http://schemas.microsoft.com/office/word/2010/wordprocessingInk" xmlns:wne="http://schemas.microsoft.com/office/word/2006/wordml" xmlns:wps="http://schemas.microsoft.com/office/word/2010/wordprocessingShape" mc:Ignorable="w14 w15 w16se w16cid wp14">
   <w:p>
     <w:pPr>
       <w:pStyle w:val="Pieddepage"/>
     </w:pPr>
-    <w:r>
-      <w:t>2020 – HEPH CONDORCET CHARLEROI</w:t>
-    </w:r>
   </w:p>
   <w:p>
     <w:pPr>
@@ -1005,8 +2967,8 @@
 </file>
 
 <file path=word/footnotes.xml><?xml version="1.0" encoding="utf-8"?>
-<w:footnotes xmlns:ve="http://schemas.openxmlformats.org/markup-compatibility/2006" xmlns:o="urn:schemas-microsoft-com:office:office" xmlns:r="http://schemas.openxmlformats.org/officeDocument/2006/relationships" xmlns:m="http://schemas.openxmlformats.org/officeDocument/2006/math" xmlns:v="urn:schemas-microsoft-com:vml" xmlns:wp="http://schemas.openxmlformats.org/drawingml/2006/wordprocessingDrawing" xmlns:w10="urn:schemas-microsoft-com:office:word" xmlns:w="http://schemas.openxmlformats.org/wordprocessingml/2006/main" xmlns:wne="http://schemas.microsoft.com/office/word/2006/wordml">
-  <w:footnote w:type="separator" w:id="0">
+<w:footnotes xmlns:wpc="http://schemas.microsoft.com/office/word/2010/wordprocessingCanvas" xmlns:cx="http://schemas.microsoft.com/office/drawing/2014/chartex" xmlns:cx1="http://schemas.microsoft.com/office/drawing/2015/9/8/chartex" xmlns:cx2="http://schemas.microsoft.com/office/drawing/2015/10/21/chartex" xmlns:cx3="http://schemas.microsoft.com/office/drawing/2016/5/9/chartex" xmlns:cx4="http://schemas.microsoft.com/office/drawing/2016/5/10/chartex" xmlns:cx5="http://schemas.microsoft.com/office/drawing/2016/5/11/chartex" xmlns:cx6="http://schemas.microsoft.com/office/drawing/2016/5/12/chartex" xmlns:cx7="http://schemas.microsoft.com/office/drawing/2016/5/13/chartex" xmlns:cx8="http://schemas.microsoft.com/office/drawing/2016/5/14/chartex" xmlns:mc="http://schemas.openxmlformats.org/markup-compatibility/2006" xmlns:aink="http://schemas.microsoft.com/office/drawing/2016/ink" xmlns:am3d="http://schemas.microsoft.com/office/drawing/2017/model3d" xmlns:o="urn:schemas-microsoft-com:office:office" xmlns:r="http://schemas.openxmlformats.org/officeDocument/2006/relationships" xmlns:m="http://schemas.openxmlformats.org/officeDocument/2006/math" xmlns:v="urn:schemas-microsoft-com:vml" xmlns:wp14="http://schemas.microsoft.com/office/word/2010/wordprocessingDrawing" xmlns:wp="http://schemas.openxmlformats.org/drawingml/2006/wordprocessingDrawing" xmlns:w10="urn:schemas-microsoft-com:office:word" xmlns:w="http://schemas.openxmlformats.org/wordprocessingml/2006/main" xmlns:w14="http://schemas.microsoft.com/office/word/2010/wordml" xmlns:w15="http://schemas.microsoft.com/office/word/2012/wordml" xmlns:w16cid="http://schemas.microsoft.com/office/word/2016/wordml/cid" xmlns:w16se="http://schemas.microsoft.com/office/word/2015/wordml/symex" xmlns:wpg="http://schemas.microsoft.com/office/word/2010/wordprocessingGroup" xmlns:wpi="http://schemas.microsoft.com/office/word/2010/wordprocessingInk" xmlns:wne="http://schemas.microsoft.com/office/word/2006/wordml" xmlns:wps="http://schemas.microsoft.com/office/word/2010/wordprocessingShape" mc:Ignorable="w14 w15 w16se w16cid wp14">
+  <w:footnote w:type="separator" w:id="-1">
     <w:p>
       <w:pPr>
         <w:spacing w:after="0" w:line="240" w:lineRule="auto"/>
@@ -1016,7 +2978,7 @@
       </w:r>
     </w:p>
   </w:footnote>
-  <w:footnote w:type="continuationSeparator" w:id="1">
+  <w:footnote w:type="continuationSeparator" w:id="0">
     <w:p>
       <w:pPr>
         <w:spacing w:after="0" w:line="240" w:lineRule="auto"/>
@@ -1030,7 +2992,7 @@
 </file>
 
 <file path=word/header1.xml><?xml version="1.0" encoding="utf-8"?>
-<w:hdr xmlns:ve="http://schemas.openxmlformats.org/markup-compatibility/2006" xmlns:o="urn:schemas-microsoft-com:office:office" xmlns:r="http://schemas.openxmlformats.org/officeDocument/2006/relationships" xmlns:m="http://schemas.openxmlformats.org/officeDocument/2006/math" xmlns:v="urn:schemas-microsoft-com:vml" xmlns:wp="http://schemas.openxmlformats.org/drawingml/2006/wordprocessingDrawing" xmlns:w10="urn:schemas-microsoft-com:office:word" xmlns:w="http://schemas.openxmlformats.org/wordprocessingml/2006/main" xmlns:wne="http://schemas.microsoft.com/office/word/2006/wordml">
+<w:hdr xmlns:wpc="http://schemas.microsoft.com/office/word/2010/wordprocessingCanvas" xmlns:cx="http://schemas.microsoft.com/office/drawing/2014/chartex" xmlns:cx1="http://schemas.microsoft.com/office/drawing/2015/9/8/chartex" xmlns:cx2="http://schemas.microsoft.com/office/drawing/2015/10/21/chartex" xmlns:cx3="http://schemas.microsoft.com/office/drawing/2016/5/9/chartex" xmlns:cx4="http://schemas.microsoft.com/office/drawing/2016/5/10/chartex" xmlns:cx5="http://schemas.microsoft.com/office/drawing/2016/5/11/chartex" xmlns:cx6="http://schemas.microsoft.com/office/drawing/2016/5/12/chartex" xmlns:cx7="http://schemas.microsoft.com/office/drawing/2016/5/13/chartex" xmlns:cx8="http://schemas.microsoft.com/office/drawing/2016/5/14/chartex" xmlns:mc="http://schemas.openxmlformats.org/markup-compatibility/2006" xmlns:aink="http://schemas.microsoft.com/office/drawing/2016/ink" xmlns:am3d="http://schemas.microsoft.com/office/drawing/2017/model3d" xmlns:o="urn:schemas-microsoft-com:office:office" xmlns:r="http://schemas.openxmlformats.org/officeDocument/2006/relationships" xmlns:m="http://schemas.openxmlformats.org/officeDocument/2006/math" xmlns:v="urn:schemas-microsoft-com:vml" xmlns:wp14="http://schemas.microsoft.com/office/word/2010/wordprocessingDrawing" xmlns:wp="http://schemas.openxmlformats.org/drawingml/2006/wordprocessingDrawing" xmlns:w10="urn:schemas-microsoft-com:office:word" xmlns:w="http://schemas.openxmlformats.org/wordprocessingml/2006/main" xmlns:w14="http://schemas.microsoft.com/office/word/2010/wordml" xmlns:w15="http://schemas.microsoft.com/office/word/2012/wordml" xmlns:w16cid="http://schemas.microsoft.com/office/word/2016/wordml/cid" xmlns:w16se="http://schemas.microsoft.com/office/word/2015/wordml/symex" xmlns:wpg="http://schemas.microsoft.com/office/word/2010/wordprocessingGroup" xmlns:wpi="http://schemas.microsoft.com/office/word/2010/wordprocessingInk" xmlns:wne="http://schemas.microsoft.com/office/word/2006/wordml" xmlns:wps="http://schemas.microsoft.com/office/word/2010/wordprocessingShape" mc:Ignorable="w14 w15 w16se w16cid wp14">
   <w:p>
     <w:pPr>
       <w:pStyle w:val="En-tte"/>
@@ -1056,8 +3018,8 @@
 </file>
 
 <file path=word/numbering.xml><?xml version="1.0" encoding="utf-8"?>
-<w:numbering xmlns:ve="http://schemas.openxmlformats.org/markup-compatibility/2006" xmlns:o="urn:schemas-microsoft-com:office:office" xmlns:r="http://schemas.openxmlformats.org/officeDocument/2006/relationships" xmlns:m="http://schemas.openxmlformats.org/officeDocument/2006/math" xmlns:v="urn:schemas-microsoft-com:vml" xmlns:wp="http://schemas.openxmlformats.org/drawingml/2006/wordprocessingDrawing" xmlns:w10="urn:schemas-microsoft-com:office:word" xmlns:w="http://schemas.openxmlformats.org/wordprocessingml/2006/main" xmlns:wne="http://schemas.microsoft.com/office/word/2006/wordml">
-  <w:abstractNum w:abstractNumId="0">
+<w:numbering xmlns:wpc="http://schemas.microsoft.com/office/word/2010/wordprocessingCanvas" xmlns:cx="http://schemas.microsoft.com/office/drawing/2014/chartex" xmlns:cx1="http://schemas.microsoft.com/office/drawing/2015/9/8/chartex" xmlns:cx2="http://schemas.microsoft.com/office/drawing/2015/10/21/chartex" xmlns:cx3="http://schemas.microsoft.com/office/drawing/2016/5/9/chartex" xmlns:cx4="http://schemas.microsoft.com/office/drawing/2016/5/10/chartex" xmlns:cx5="http://schemas.microsoft.com/office/drawing/2016/5/11/chartex" xmlns:cx6="http://schemas.microsoft.com/office/drawing/2016/5/12/chartex" xmlns:cx7="http://schemas.microsoft.com/office/drawing/2016/5/13/chartex" xmlns:cx8="http://schemas.microsoft.com/office/drawing/2016/5/14/chartex" xmlns:mc="http://schemas.openxmlformats.org/markup-compatibility/2006" xmlns:aink="http://schemas.microsoft.com/office/drawing/2016/ink" xmlns:am3d="http://schemas.microsoft.com/office/drawing/2017/model3d" xmlns:o="urn:schemas-microsoft-com:office:office" xmlns:r="http://schemas.openxmlformats.org/officeDocument/2006/relationships" xmlns:m="http://schemas.openxmlformats.org/officeDocument/2006/math" xmlns:v="urn:schemas-microsoft-com:vml" xmlns:wp14="http://schemas.microsoft.com/office/word/2010/wordprocessingDrawing" xmlns:wp="http://schemas.openxmlformats.org/drawingml/2006/wordprocessingDrawing" xmlns:w10="urn:schemas-microsoft-com:office:word" xmlns:w="http://schemas.openxmlformats.org/wordprocessingml/2006/main" xmlns:w14="http://schemas.microsoft.com/office/word/2010/wordml" xmlns:w15="http://schemas.microsoft.com/office/word/2012/wordml" xmlns:w16cid="http://schemas.microsoft.com/office/word/2016/wordml/cid" xmlns:w16se="http://schemas.microsoft.com/office/word/2015/wordml/symex" xmlns:wpg="http://schemas.microsoft.com/office/word/2010/wordprocessingGroup" xmlns:wpi="http://schemas.microsoft.com/office/word/2010/wordprocessingInk" xmlns:wne="http://schemas.microsoft.com/office/word/2006/wordml" xmlns:wps="http://schemas.microsoft.com/office/word/2010/wordprocessingShape" mc:Ignorable="w14 w15 w16se w16cid wp14">
+  <w:abstractNum w:abstractNumId="0" w15:restartNumberingAfterBreak="0">
     <w:nsid w:val="4C88384B"/>
     <w:multiLevelType w:val="hybridMultilevel"/>
     <w:tmpl w:val="1B329830"/>
@@ -1170,7 +3132,7 @@
       </w:rPr>
     </w:lvl>
   </w:abstractNum>
-  <w:abstractNum w:abstractNumId="1">
+  <w:abstractNum w:abstractNumId="1" w15:restartNumberingAfterBreak="0">
     <w:nsid w:val="5DD445F3"/>
     <w:multiLevelType w:val="hybridMultilevel"/>
     <w:tmpl w:val="DEB0A7F4"/>
@@ -1183,6 +3145,118 @@
       </w:pPr>
       <w:rPr>
         <w:rFonts w:ascii="Verdana" w:eastAsiaTheme="minorHAnsi" w:hAnsi="Verdana" w:cstheme="minorBidi" w:hint="default"/>
+      </w:rPr>
+    </w:lvl>
+    <w:lvl w:ilvl="1" w:tplc="040C0003" w:tentative="1">
+      <w:start w:val="1"/>
+      <w:numFmt w:val="bullet"/>
+      <w:lvlText w:val="o"/>
+      <w:lvlJc w:val="left"/>
+      <w:pPr>
+        <w:ind w:left="1440" w:hanging="360"/>
+      </w:pPr>
+      <w:rPr>
+        <w:rFonts w:ascii="Courier New" w:hAnsi="Courier New" w:cs="Courier New" w:hint="default"/>
+      </w:rPr>
+    </w:lvl>
+    <w:lvl w:ilvl="2" w:tplc="040C0005" w:tentative="1">
+      <w:start w:val="1"/>
+      <w:numFmt w:val="bullet"/>
+      <w:lvlText w:val=""/>
+      <w:lvlJc w:val="left"/>
+      <w:pPr>
+        <w:ind w:left="2160" w:hanging="360"/>
+      </w:pPr>
+      <w:rPr>
+        <w:rFonts w:ascii="Wingdings" w:hAnsi="Wingdings" w:hint="default"/>
+      </w:rPr>
+    </w:lvl>
+    <w:lvl w:ilvl="3" w:tplc="040C0001" w:tentative="1">
+      <w:start w:val="1"/>
+      <w:numFmt w:val="bullet"/>
+      <w:lvlText w:val=""/>
+      <w:lvlJc w:val="left"/>
+      <w:pPr>
+        <w:ind w:left="2880" w:hanging="360"/>
+      </w:pPr>
+      <w:rPr>
+        <w:rFonts w:ascii="Symbol" w:hAnsi="Symbol" w:hint="default"/>
+      </w:rPr>
+    </w:lvl>
+    <w:lvl w:ilvl="4" w:tplc="040C0003" w:tentative="1">
+      <w:start w:val="1"/>
+      <w:numFmt w:val="bullet"/>
+      <w:lvlText w:val="o"/>
+      <w:lvlJc w:val="left"/>
+      <w:pPr>
+        <w:ind w:left="3600" w:hanging="360"/>
+      </w:pPr>
+      <w:rPr>
+        <w:rFonts w:ascii="Courier New" w:hAnsi="Courier New" w:cs="Courier New" w:hint="default"/>
+      </w:rPr>
+    </w:lvl>
+    <w:lvl w:ilvl="5" w:tplc="040C0005" w:tentative="1">
+      <w:start w:val="1"/>
+      <w:numFmt w:val="bullet"/>
+      <w:lvlText w:val=""/>
+      <w:lvlJc w:val="left"/>
+      <w:pPr>
+        <w:ind w:left="4320" w:hanging="360"/>
+      </w:pPr>
+      <w:rPr>
+        <w:rFonts w:ascii="Wingdings" w:hAnsi="Wingdings" w:hint="default"/>
+      </w:rPr>
+    </w:lvl>
+    <w:lvl w:ilvl="6" w:tplc="040C0001" w:tentative="1">
+      <w:start w:val="1"/>
+      <w:numFmt w:val="bullet"/>
+      <w:lvlText w:val=""/>
+      <w:lvlJc w:val="left"/>
+      <w:pPr>
+        <w:ind w:left="5040" w:hanging="360"/>
+      </w:pPr>
+      <w:rPr>
+        <w:rFonts w:ascii="Symbol" w:hAnsi="Symbol" w:hint="default"/>
+      </w:rPr>
+    </w:lvl>
+    <w:lvl w:ilvl="7" w:tplc="040C0003" w:tentative="1">
+      <w:start w:val="1"/>
+      <w:numFmt w:val="bullet"/>
+      <w:lvlText w:val="o"/>
+      <w:lvlJc w:val="left"/>
+      <w:pPr>
+        <w:ind w:left="5760" w:hanging="360"/>
+      </w:pPr>
+      <w:rPr>
+        <w:rFonts w:ascii="Courier New" w:hAnsi="Courier New" w:cs="Courier New" w:hint="default"/>
+      </w:rPr>
+    </w:lvl>
+    <w:lvl w:ilvl="8" w:tplc="040C0005" w:tentative="1">
+      <w:start w:val="1"/>
+      <w:numFmt w:val="bullet"/>
+      <w:lvlText w:val=""/>
+      <w:lvlJc w:val="left"/>
+      <w:pPr>
+        <w:ind w:left="6480" w:hanging="360"/>
+      </w:pPr>
+      <w:rPr>
+        <w:rFonts w:ascii="Wingdings" w:hAnsi="Wingdings" w:hint="default"/>
+      </w:rPr>
+    </w:lvl>
+  </w:abstractNum>
+  <w:abstractNum w:abstractNumId="2" w15:restartNumberingAfterBreak="0">
+    <w:nsid w:val="70F37477"/>
+    <w:multiLevelType w:val="hybridMultilevel"/>
+    <w:tmpl w:val="4AB8FAA8"/>
+    <w:lvl w:ilvl="0" w:tplc="5420D028">
+      <w:numFmt w:val="bullet"/>
+      <w:lvlText w:val=""/>
+      <w:lvlJc w:val="left"/>
+      <w:pPr>
+        <w:ind w:left="720" w:hanging="360"/>
+      </w:pPr>
+      <w:rPr>
+        <w:rFonts w:ascii="Symbol" w:eastAsiaTheme="minorHAnsi" w:hAnsi="Symbol" w:cstheme="minorBidi" w:hint="default"/>
       </w:rPr>
     </w:lvl>
     <w:lvl w:ilvl="1" w:tplc="040C0003" w:tentative="1">
@@ -1288,11 +3362,14 @@
   <w:num w:numId="2">
     <w:abstractNumId w:val="1"/>
   </w:num>
+  <w:num w:numId="3">
+    <w:abstractNumId w:val="2"/>
+  </w:num>
 </w:numbering>
 </file>
 
 <file path=word/styles.xml><?xml version="1.0" encoding="utf-8"?>
-<w:styles xmlns:r="http://schemas.openxmlformats.org/officeDocument/2006/relationships" xmlns:w="http://schemas.openxmlformats.org/wordprocessingml/2006/main">
+<w:styles xmlns:mc="http://schemas.openxmlformats.org/markup-compatibility/2006" xmlns:r="http://schemas.openxmlformats.org/officeDocument/2006/relationships" xmlns:w="http://schemas.openxmlformats.org/wordprocessingml/2006/main" xmlns:w14="http://schemas.microsoft.com/office/word/2010/wordml" xmlns:w15="http://schemas.microsoft.com/office/word/2012/wordml" xmlns:w16cid="http://schemas.microsoft.com/office/word/2016/wordml/cid" xmlns:w16se="http://schemas.microsoft.com/office/word/2015/wordml/symex" mc:Ignorable="w14 w15 w16se w16cid">
   <w:docDefaults>
     <w:rPrDefault>
       <w:rPr>
@@ -1308,144 +3385,383 @@
       </w:pPr>
     </w:pPrDefault>
   </w:docDefaults>
-  <w:latentStyles w:defLockedState="0" w:defUIPriority="99" w:defSemiHidden="1" w:defUnhideWhenUsed="1" w:defQFormat="0" w:count="267">
-    <w:lsdException w:name="Normal" w:semiHidden="0" w:uiPriority="0" w:unhideWhenUsed="0" w:qFormat="1"/>
-    <w:lsdException w:name="heading 1" w:semiHidden="0" w:uiPriority="9" w:unhideWhenUsed="0" w:qFormat="1"/>
-    <w:lsdException w:name="heading 2" w:uiPriority="9" w:qFormat="1"/>
-    <w:lsdException w:name="heading 3" w:uiPriority="9" w:qFormat="1"/>
-    <w:lsdException w:name="heading 4" w:uiPriority="9" w:qFormat="1"/>
-    <w:lsdException w:name="heading 5" w:uiPriority="9" w:qFormat="1"/>
-    <w:lsdException w:name="heading 6" w:uiPriority="9" w:qFormat="1"/>
-    <w:lsdException w:name="heading 7" w:uiPriority="9" w:qFormat="1"/>
-    <w:lsdException w:name="heading 8" w:uiPriority="9" w:qFormat="1"/>
-    <w:lsdException w:name="heading 9" w:uiPriority="9" w:qFormat="1"/>
-    <w:lsdException w:name="toc 1" w:uiPriority="39"/>
-    <w:lsdException w:name="toc 2" w:uiPriority="39"/>
-    <w:lsdException w:name="toc 3" w:uiPriority="39"/>
-    <w:lsdException w:name="toc 4" w:uiPriority="39"/>
-    <w:lsdException w:name="toc 5" w:uiPriority="39"/>
-    <w:lsdException w:name="toc 6" w:uiPriority="39"/>
-    <w:lsdException w:name="toc 7" w:uiPriority="39"/>
-    <w:lsdException w:name="toc 8" w:uiPriority="39"/>
-    <w:lsdException w:name="toc 9" w:uiPriority="39"/>
-    <w:lsdException w:name="caption" w:uiPriority="35" w:qFormat="1"/>
-    <w:lsdException w:name="Title" w:semiHidden="0" w:uiPriority="10" w:unhideWhenUsed="0" w:qFormat="1"/>
-    <w:lsdException w:name="Default Paragraph Font" w:uiPriority="1"/>
-    <w:lsdException w:name="Subtitle" w:semiHidden="0" w:uiPriority="11" w:unhideWhenUsed="0" w:qFormat="1"/>
-    <w:lsdException w:name="Strong" w:semiHidden="0" w:uiPriority="22" w:unhideWhenUsed="0" w:qFormat="1"/>
-    <w:lsdException w:name="Emphasis" w:semiHidden="0" w:uiPriority="20" w:unhideWhenUsed="0" w:qFormat="1"/>
-    <w:lsdException w:name="Table Grid" w:semiHidden="0" w:uiPriority="39" w:unhideWhenUsed="0"/>
-    <w:lsdException w:name="Placeholder Text" w:unhideWhenUsed="0"/>
-    <w:lsdException w:name="No Spacing" w:semiHidden="0" w:uiPriority="1" w:unhideWhenUsed="0" w:qFormat="1"/>
-    <w:lsdException w:name="Light Shading" w:semiHidden="0" w:uiPriority="60" w:unhideWhenUsed="0"/>
-    <w:lsdException w:name="Light List" w:semiHidden="0" w:uiPriority="61" w:unhideWhenUsed="0"/>
-    <w:lsdException w:name="Light Grid" w:semiHidden="0" w:uiPriority="62" w:unhideWhenUsed="0"/>
-    <w:lsdException w:name="Medium Shading 1" w:semiHidden="0" w:uiPriority="63" w:unhideWhenUsed="0"/>
-    <w:lsdException w:name="Medium Shading 2" w:semiHidden="0" w:uiPriority="64" w:unhideWhenUsed="0"/>
-    <w:lsdException w:name="Medium List 1" w:semiHidden="0" w:uiPriority="65" w:unhideWhenUsed="0"/>
-    <w:lsdException w:name="Medium List 2" w:semiHidden="0" w:uiPriority="66" w:unhideWhenUsed="0"/>
-    <w:lsdException w:name="Medium Grid 1" w:semiHidden="0" w:uiPriority="67" w:unhideWhenUsed="0"/>
-    <w:lsdException w:name="Medium Grid 2" w:semiHidden="0" w:uiPriority="68" w:unhideWhenUsed="0"/>
-    <w:lsdException w:name="Medium Grid 3" w:semiHidden="0" w:uiPriority="69" w:unhideWhenUsed="0"/>
-    <w:lsdException w:name="Dark List" w:semiHidden="0" w:uiPriority="70" w:unhideWhenUsed="0"/>
-    <w:lsdException w:name="Colorful Shading" w:semiHidden="0" w:uiPriority="71" w:unhideWhenUsed="0"/>
-    <w:lsdException w:name="Colorful List" w:semiHidden="0" w:uiPriority="72" w:unhideWhenUsed="0"/>
-    <w:lsdException w:name="Colorful Grid" w:semiHidden="0" w:uiPriority="73" w:unhideWhenUsed="0"/>
-    <w:lsdException w:name="Light Shading Accent 1" w:semiHidden="0" w:uiPriority="60" w:unhideWhenUsed="0"/>
-    <w:lsdException w:name="Light List Accent 1" w:semiHidden="0" w:uiPriority="61" w:unhideWhenUsed="0"/>
-    <w:lsdException w:name="Light Grid Accent 1" w:semiHidden="0" w:uiPriority="62" w:unhideWhenUsed="0"/>
-    <w:lsdException w:name="Medium Shading 1 Accent 1" w:semiHidden="0" w:uiPriority="63" w:unhideWhenUsed="0"/>
-    <w:lsdException w:name="Medium Shading 2 Accent 1" w:semiHidden="0" w:uiPriority="64" w:unhideWhenUsed="0"/>
-    <w:lsdException w:name="Medium List 1 Accent 1" w:semiHidden="0" w:uiPriority="65" w:unhideWhenUsed="0"/>
-    <w:lsdException w:name="Revision" w:unhideWhenUsed="0"/>
-    <w:lsdException w:name="List Paragraph" w:semiHidden="0" w:uiPriority="34" w:unhideWhenUsed="0" w:qFormat="1"/>
-    <w:lsdException w:name="Quote" w:semiHidden="0" w:uiPriority="29" w:unhideWhenUsed="0" w:qFormat="1"/>
-    <w:lsdException w:name="Intense Quote" w:semiHidden="0" w:uiPriority="30" w:unhideWhenUsed="0" w:qFormat="1"/>
-    <w:lsdException w:name="Medium List 2 Accent 1" w:semiHidden="0" w:uiPriority="66" w:unhideWhenUsed="0"/>
-    <w:lsdException w:name="Medium Grid 1 Accent 1" w:semiHidden="0" w:uiPriority="67" w:unhideWhenUsed="0"/>
-    <w:lsdException w:name="Medium Grid 2 Accent 1" w:semiHidden="0" w:uiPriority="68" w:unhideWhenUsed="0"/>
-    <w:lsdException w:name="Medium Grid 3 Accent 1" w:semiHidden="0" w:uiPriority="69" w:unhideWhenUsed="0"/>
-    <w:lsdException w:name="Dark List Accent 1" w:semiHidden="0" w:uiPriority="70" w:unhideWhenUsed="0"/>
-    <w:lsdException w:name="Colorful Shading Accent 1" w:semiHidden="0" w:uiPriority="71" w:unhideWhenUsed="0"/>
-    <w:lsdException w:name="Colorful List Accent 1" w:semiHidden="0" w:uiPriority="72" w:unhideWhenUsed="0"/>
-    <w:lsdException w:name="Colorful Grid Accent 1" w:semiHidden="0" w:uiPriority="73" w:unhideWhenUsed="0"/>
-    <w:lsdException w:name="Light Shading Accent 2" w:semiHidden="0" w:uiPriority="60" w:unhideWhenUsed="0"/>
-    <w:lsdException w:name="Light List Accent 2" w:semiHidden="0" w:uiPriority="61" w:unhideWhenUsed="0"/>
-    <w:lsdException w:name="Light Grid Accent 2" w:semiHidden="0" w:uiPriority="62" w:unhideWhenUsed="0"/>
-    <w:lsdException w:name="Medium Shading 1 Accent 2" w:semiHidden="0" w:uiPriority="63" w:unhideWhenUsed="0"/>
-    <w:lsdException w:name="Medium Shading 2 Accent 2" w:semiHidden="0" w:uiPriority="64" w:unhideWhenUsed="0"/>
-    <w:lsdException w:name="Medium List 1 Accent 2" w:semiHidden="0" w:uiPriority="65" w:unhideWhenUsed="0"/>
-    <w:lsdException w:name="Medium List 2 Accent 2" w:semiHidden="0" w:uiPriority="66" w:unhideWhenUsed="0"/>
-    <w:lsdException w:name="Medium Grid 1 Accent 2" w:semiHidden="0" w:uiPriority="67" w:unhideWhenUsed="0"/>
-    <w:lsdException w:name="Medium Grid 2 Accent 2" w:semiHidden="0" w:uiPriority="68" w:unhideWhenUsed="0"/>
-    <w:lsdException w:name="Medium Grid 3 Accent 2" w:semiHidden="0" w:uiPriority="69" w:unhideWhenUsed="0"/>
-    <w:lsdException w:name="Dark List Accent 2" w:semiHidden="0" w:uiPriority="70" w:unhideWhenUsed="0"/>
-    <w:lsdException w:name="Colorful Shading Accent 2" w:semiHidden="0" w:uiPriority="71" w:unhideWhenUsed="0"/>
-    <w:lsdException w:name="Colorful List Accent 2" w:semiHidden="0" w:uiPriority="72" w:unhideWhenUsed="0"/>
-    <w:lsdException w:name="Colorful Grid Accent 2" w:semiHidden="0" w:uiPriority="73" w:unhideWhenUsed="0"/>
-    <w:lsdException w:name="Light Shading Accent 3" w:semiHidden="0" w:uiPriority="60" w:unhideWhenUsed="0"/>
-    <w:lsdException w:name="Light List Accent 3" w:semiHidden="0" w:uiPriority="61" w:unhideWhenUsed="0"/>
-    <w:lsdException w:name="Light Grid Accent 3" w:semiHidden="0" w:uiPriority="62" w:unhideWhenUsed="0"/>
-    <w:lsdException w:name="Medium Shading 1 Accent 3" w:semiHidden="0" w:uiPriority="63" w:unhideWhenUsed="0"/>
-    <w:lsdException w:name="Medium Shading 2 Accent 3" w:semiHidden="0" w:uiPriority="64" w:unhideWhenUsed="0"/>
-    <w:lsdException w:name="Medium List 1 Accent 3" w:semiHidden="0" w:uiPriority="65" w:unhideWhenUsed="0"/>
-    <w:lsdException w:name="Medium List 2 Accent 3" w:semiHidden="0" w:uiPriority="66" w:unhideWhenUsed="0"/>
-    <w:lsdException w:name="Medium Grid 1 Accent 3" w:semiHidden="0" w:uiPriority="67" w:unhideWhenUsed="0"/>
-    <w:lsdException w:name="Medium Grid 2 Accent 3" w:semiHidden="0" w:uiPriority="68" w:unhideWhenUsed="0"/>
-    <w:lsdException w:name="Medium Grid 3 Accent 3" w:semiHidden="0" w:uiPriority="69" w:unhideWhenUsed="0"/>
-    <w:lsdException w:name="Dark List Accent 3" w:semiHidden="0" w:uiPriority="70" w:unhideWhenUsed="0"/>
-    <w:lsdException w:name="Colorful Shading Accent 3" w:semiHidden="0" w:uiPriority="71" w:unhideWhenUsed="0"/>
-    <w:lsdException w:name="Colorful List Accent 3" w:semiHidden="0" w:uiPriority="72" w:unhideWhenUsed="0"/>
-    <w:lsdException w:name="Colorful Grid Accent 3" w:semiHidden="0" w:uiPriority="73" w:unhideWhenUsed="0"/>
-    <w:lsdException w:name="Light Shading Accent 4" w:semiHidden="0" w:uiPriority="60" w:unhideWhenUsed="0"/>
-    <w:lsdException w:name="Light List Accent 4" w:semiHidden="0" w:uiPriority="61" w:unhideWhenUsed="0"/>
-    <w:lsdException w:name="Light Grid Accent 4" w:semiHidden="0" w:uiPriority="62" w:unhideWhenUsed="0"/>
-    <w:lsdException w:name="Medium Shading 1 Accent 4" w:semiHidden="0" w:uiPriority="63" w:unhideWhenUsed="0"/>
-    <w:lsdException w:name="Medium Shading 2 Accent 4" w:semiHidden="0" w:uiPriority="64" w:unhideWhenUsed="0"/>
-    <w:lsdException w:name="Medium List 1 Accent 4" w:semiHidden="0" w:uiPriority="65" w:unhideWhenUsed="0"/>
-    <w:lsdException w:name="Medium List 2 Accent 4" w:semiHidden="0" w:uiPriority="66" w:unhideWhenUsed="0"/>
-    <w:lsdException w:name="Medium Grid 1 Accent 4" w:semiHidden="0" w:uiPriority="67" w:unhideWhenUsed="0"/>
-    <w:lsdException w:name="Medium Grid 2 Accent 4" w:semiHidden="0" w:uiPriority="68" w:unhideWhenUsed="0"/>
-    <w:lsdException w:name="Medium Grid 3 Accent 4" w:semiHidden="0" w:uiPriority="69" w:unhideWhenUsed="0"/>
-    <w:lsdException w:name="Dark List Accent 4" w:semiHidden="0" w:uiPriority="70" w:unhideWhenUsed="0"/>
-    <w:lsdException w:name="Colorful Shading Accent 4" w:semiHidden="0" w:uiPriority="71" w:unhideWhenUsed="0"/>
-    <w:lsdException w:name="Colorful List Accent 4" w:semiHidden="0" w:uiPriority="72" w:unhideWhenUsed="0"/>
-    <w:lsdException w:name="Colorful Grid Accent 4" w:semiHidden="0" w:uiPriority="73" w:unhideWhenUsed="0"/>
-    <w:lsdException w:name="Light Shading Accent 5" w:semiHidden="0" w:uiPriority="60" w:unhideWhenUsed="0"/>
-    <w:lsdException w:name="Light List Accent 5" w:semiHidden="0" w:uiPriority="61" w:unhideWhenUsed="0"/>
-    <w:lsdException w:name="Light Grid Accent 5" w:semiHidden="0" w:uiPriority="62" w:unhideWhenUsed="0"/>
-    <w:lsdException w:name="Medium Shading 1 Accent 5" w:semiHidden="0" w:uiPriority="63" w:unhideWhenUsed="0"/>
-    <w:lsdException w:name="Medium Shading 2 Accent 5" w:semiHidden="0" w:uiPriority="64" w:unhideWhenUsed="0"/>
-    <w:lsdException w:name="Medium List 1 Accent 5" w:semiHidden="0" w:uiPriority="65" w:unhideWhenUsed="0"/>
-    <w:lsdException w:name="Medium List 2 Accent 5" w:semiHidden="0" w:uiPriority="66" w:unhideWhenUsed="0"/>
-    <w:lsdException w:name="Medium Grid 1 Accent 5" w:semiHidden="0" w:uiPriority="67" w:unhideWhenUsed="0"/>
-    <w:lsdException w:name="Medium Grid 2 Accent 5" w:semiHidden="0" w:uiPriority="68" w:unhideWhenUsed="0"/>
-    <w:lsdException w:name="Medium Grid 3 Accent 5" w:semiHidden="0" w:uiPriority="69" w:unhideWhenUsed="0"/>
-    <w:lsdException w:name="Dark List Accent 5" w:semiHidden="0" w:uiPriority="70" w:unhideWhenUsed="0"/>
-    <w:lsdException w:name="Colorful Shading Accent 5" w:semiHidden="0" w:uiPriority="71" w:unhideWhenUsed="0"/>
-    <w:lsdException w:name="Colorful List Accent 5" w:semiHidden="0" w:uiPriority="72" w:unhideWhenUsed="0"/>
-    <w:lsdException w:name="Colorful Grid Accent 5" w:semiHidden="0" w:uiPriority="73" w:unhideWhenUsed="0"/>
-    <w:lsdException w:name="Light Shading Accent 6" w:semiHidden="0" w:uiPriority="60" w:unhideWhenUsed="0"/>
-    <w:lsdException w:name="Light List Accent 6" w:semiHidden="0" w:uiPriority="61" w:unhideWhenUsed="0"/>
-    <w:lsdException w:name="Light Grid Accent 6" w:semiHidden="0" w:uiPriority="62" w:unhideWhenUsed="0"/>
-    <w:lsdException w:name="Medium Shading 1 Accent 6" w:semiHidden="0" w:uiPriority="63" w:unhideWhenUsed="0"/>
-    <w:lsdException w:name="Medium Shading 2 Accent 6" w:semiHidden="0" w:uiPriority="64" w:unhideWhenUsed="0"/>
-    <w:lsdException w:name="Medium List 1 Accent 6" w:semiHidden="0" w:uiPriority="65" w:unhideWhenUsed="0"/>
-    <w:lsdException w:name="Medium List 2 Accent 6" w:semiHidden="0" w:uiPriority="66" w:unhideWhenUsed="0"/>
-    <w:lsdException w:name="Medium Grid 1 Accent 6" w:semiHidden="0" w:uiPriority="67" w:unhideWhenUsed="0"/>
-    <w:lsdException w:name="Medium Grid 2 Accent 6" w:semiHidden="0" w:uiPriority="68" w:unhideWhenUsed="0"/>
-    <w:lsdException w:name="Medium Grid 3 Accent 6" w:semiHidden="0" w:uiPriority="69" w:unhideWhenUsed="0"/>
-    <w:lsdException w:name="Dark List Accent 6" w:semiHidden="0" w:uiPriority="70" w:unhideWhenUsed="0"/>
-    <w:lsdException w:name="Colorful Shading Accent 6" w:semiHidden="0" w:uiPriority="71" w:unhideWhenUsed="0"/>
-    <w:lsdException w:name="Colorful List Accent 6" w:semiHidden="0" w:uiPriority="72" w:unhideWhenUsed="0"/>
-    <w:lsdException w:name="Colorful Grid Accent 6" w:semiHidden="0" w:uiPriority="73" w:unhideWhenUsed="0"/>
-    <w:lsdException w:name="Subtle Emphasis" w:semiHidden="0" w:uiPriority="19" w:unhideWhenUsed="0" w:qFormat="1"/>
-    <w:lsdException w:name="Intense Emphasis" w:semiHidden="0" w:uiPriority="21" w:unhideWhenUsed="0" w:qFormat="1"/>
-    <w:lsdException w:name="Subtle Reference" w:semiHidden="0" w:uiPriority="31" w:unhideWhenUsed="0" w:qFormat="1"/>
-    <w:lsdException w:name="Intense Reference" w:semiHidden="0" w:uiPriority="32" w:unhideWhenUsed="0" w:qFormat="1"/>
-    <w:lsdException w:name="Book Title" w:semiHidden="0" w:uiPriority="33" w:unhideWhenUsed="0" w:qFormat="1"/>
-    <w:lsdException w:name="Bibliography" w:uiPriority="37"/>
-    <w:lsdException w:name="TOC Heading" w:uiPriority="39" w:qFormat="1"/>
+  <w:latentStyles w:defLockedState="0" w:defUIPriority="99" w:defSemiHidden="0" w:defUnhideWhenUsed="0" w:defQFormat="0" w:count="376">
+    <w:lsdException w:name="Normal" w:uiPriority="0" w:qFormat="1"/>
+    <w:lsdException w:name="heading 1" w:uiPriority="9" w:qFormat="1"/>
+    <w:lsdException w:name="heading 2" w:semiHidden="1" w:uiPriority="9" w:unhideWhenUsed="1" w:qFormat="1"/>
+    <w:lsdException w:name="heading 3" w:semiHidden="1" w:uiPriority="9" w:unhideWhenUsed="1" w:qFormat="1"/>
+    <w:lsdException w:name="heading 4" w:semiHidden="1" w:uiPriority="9" w:unhideWhenUsed="1" w:qFormat="1"/>
+    <w:lsdException w:name="heading 5" w:semiHidden="1" w:uiPriority="9" w:unhideWhenUsed="1" w:qFormat="1"/>
+    <w:lsdException w:name="heading 6" w:semiHidden="1" w:uiPriority="9" w:unhideWhenUsed="1" w:qFormat="1"/>
+    <w:lsdException w:name="heading 7" w:semiHidden="1" w:uiPriority="9" w:unhideWhenUsed="1" w:qFormat="1"/>
+    <w:lsdException w:name="heading 8" w:semiHidden="1" w:uiPriority="9" w:unhideWhenUsed="1" w:qFormat="1"/>
+    <w:lsdException w:name="heading 9" w:semiHidden="1" w:uiPriority="9" w:unhideWhenUsed="1" w:qFormat="1"/>
+    <w:lsdException w:name="index 1" w:semiHidden="1" w:unhideWhenUsed="1"/>
+    <w:lsdException w:name="index 2" w:semiHidden="1" w:unhideWhenUsed="1"/>
+    <w:lsdException w:name="index 3" w:semiHidden="1" w:unhideWhenUsed="1"/>
+    <w:lsdException w:name="index 4" w:semiHidden="1" w:unhideWhenUsed="1"/>
+    <w:lsdException w:name="index 5" w:semiHidden="1" w:unhideWhenUsed="1"/>
+    <w:lsdException w:name="index 6" w:semiHidden="1" w:unhideWhenUsed="1"/>
+    <w:lsdException w:name="index 7" w:semiHidden="1" w:unhideWhenUsed="1"/>
+    <w:lsdException w:name="index 8" w:semiHidden="1" w:unhideWhenUsed="1"/>
+    <w:lsdException w:name="index 9" w:semiHidden="1" w:unhideWhenUsed="1"/>
+    <w:lsdException w:name="toc 1" w:semiHidden="1" w:uiPriority="39" w:unhideWhenUsed="1"/>
+    <w:lsdException w:name="toc 2" w:semiHidden="1" w:uiPriority="39" w:unhideWhenUsed="1"/>
+    <w:lsdException w:name="toc 3" w:semiHidden="1" w:uiPriority="39" w:unhideWhenUsed="1"/>
+    <w:lsdException w:name="toc 4" w:semiHidden="1" w:uiPriority="39" w:unhideWhenUsed="1"/>
+    <w:lsdException w:name="toc 5" w:semiHidden="1" w:uiPriority="39" w:unhideWhenUsed="1"/>
+    <w:lsdException w:name="toc 6" w:semiHidden="1" w:uiPriority="39" w:unhideWhenUsed="1"/>
+    <w:lsdException w:name="toc 7" w:semiHidden="1" w:uiPriority="39" w:unhideWhenUsed="1"/>
+    <w:lsdException w:name="toc 8" w:semiHidden="1" w:uiPriority="39" w:unhideWhenUsed="1"/>
+    <w:lsdException w:name="toc 9" w:semiHidden="1" w:uiPriority="39" w:unhideWhenUsed="1"/>
+    <w:lsdException w:name="Normal Indent" w:semiHidden="1" w:unhideWhenUsed="1"/>
+    <w:lsdException w:name="footnote text" w:semiHidden="1" w:unhideWhenUsed="1"/>
+    <w:lsdException w:name="annotation text" w:semiHidden="1" w:unhideWhenUsed="1"/>
+    <w:lsdException w:name="header" w:semiHidden="1" w:unhideWhenUsed="1"/>
+    <w:lsdException w:name="footer" w:semiHidden="1" w:unhideWhenUsed="1"/>
+    <w:lsdException w:name="index heading" w:semiHidden="1" w:unhideWhenUsed="1"/>
+    <w:lsdException w:name="caption" w:semiHidden="1" w:uiPriority="35" w:unhideWhenUsed="1" w:qFormat="1"/>
+    <w:lsdException w:name="table of figures" w:semiHidden="1" w:unhideWhenUsed="1"/>
+    <w:lsdException w:name="envelope address" w:semiHidden="1" w:unhideWhenUsed="1"/>
+    <w:lsdException w:name="envelope return" w:semiHidden="1" w:unhideWhenUsed="1"/>
+    <w:lsdException w:name="footnote reference" w:semiHidden="1" w:unhideWhenUsed="1"/>
+    <w:lsdException w:name="annotation reference" w:semiHidden="1" w:unhideWhenUsed="1"/>
+    <w:lsdException w:name="line number" w:semiHidden="1" w:unhideWhenUsed="1"/>
+    <w:lsdException w:name="page number" w:semiHidden="1" w:unhideWhenUsed="1"/>
+    <w:lsdException w:name="endnote reference" w:semiHidden="1" w:unhideWhenUsed="1"/>
+    <w:lsdException w:name="endnote text" w:semiHidden="1" w:unhideWhenUsed="1"/>
+    <w:lsdException w:name="table of authorities" w:semiHidden="1" w:unhideWhenUsed="1"/>
+    <w:lsdException w:name="macro" w:semiHidden="1" w:unhideWhenUsed="1"/>
+    <w:lsdException w:name="toa heading" w:semiHidden="1" w:unhideWhenUsed="1"/>
+    <w:lsdException w:name="List" w:semiHidden="1" w:unhideWhenUsed="1"/>
+    <w:lsdException w:name="List Bullet" w:semiHidden="1" w:unhideWhenUsed="1"/>
+    <w:lsdException w:name="List Number" w:semiHidden="1" w:unhideWhenUsed="1"/>
+    <w:lsdException w:name="List 2" w:semiHidden="1" w:unhideWhenUsed="1"/>
+    <w:lsdException w:name="List 3" w:semiHidden="1" w:unhideWhenUsed="1"/>
+    <w:lsdException w:name="List 4" w:semiHidden="1" w:unhideWhenUsed="1"/>
+    <w:lsdException w:name="List 5" w:semiHidden="1" w:unhideWhenUsed="1"/>
+    <w:lsdException w:name="List Bullet 2" w:semiHidden="1" w:unhideWhenUsed="1"/>
+    <w:lsdException w:name="List Bullet 3" w:semiHidden="1" w:unhideWhenUsed="1"/>
+    <w:lsdException w:name="List Bullet 4" w:semiHidden="1" w:unhideWhenUsed="1"/>
+    <w:lsdException w:name="List Bullet 5" w:semiHidden="1" w:unhideWhenUsed="1"/>
+    <w:lsdException w:name="List Number 2" w:semiHidden="1" w:unhideWhenUsed="1"/>
+    <w:lsdException w:name="List Number 3" w:semiHidden="1" w:unhideWhenUsed="1"/>
+    <w:lsdException w:name="List Number 4" w:semiHidden="1" w:unhideWhenUsed="1"/>
+    <w:lsdException w:name="List Number 5" w:semiHidden="1" w:unhideWhenUsed="1"/>
+    <w:lsdException w:name="Title" w:uiPriority="10" w:qFormat="1"/>
+    <w:lsdException w:name="Closing" w:semiHidden="1" w:unhideWhenUsed="1"/>
+    <w:lsdException w:name="Signature" w:semiHidden="1" w:unhideWhenUsed="1"/>
+    <w:lsdException w:name="Default Paragraph Font" w:semiHidden="1" w:uiPriority="1" w:unhideWhenUsed="1"/>
+    <w:lsdException w:name="Body Text" w:semiHidden="1" w:unhideWhenUsed="1"/>
+    <w:lsdException w:name="Body Text Indent" w:semiHidden="1" w:unhideWhenUsed="1"/>
+    <w:lsdException w:name="List Continue" w:semiHidden="1" w:unhideWhenUsed="1"/>
+    <w:lsdException w:name="List Continue 2" w:semiHidden="1" w:unhideWhenUsed="1"/>
+    <w:lsdException w:name="List Continue 3" w:semiHidden="1" w:unhideWhenUsed="1"/>
+    <w:lsdException w:name="List Continue 4" w:semiHidden="1" w:unhideWhenUsed="1"/>
+    <w:lsdException w:name="List Continue 5" w:semiHidden="1" w:unhideWhenUsed="1"/>
+    <w:lsdException w:name="Message Header" w:semiHidden="1" w:unhideWhenUsed="1"/>
+    <w:lsdException w:name="Subtitle" w:uiPriority="11" w:qFormat="1"/>
+    <w:lsdException w:name="Salutation" w:semiHidden="1" w:unhideWhenUsed="1"/>
+    <w:lsdException w:name="Date" w:semiHidden="1" w:unhideWhenUsed="1"/>
+    <w:lsdException w:name="Body Text First Indent" w:semiHidden="1" w:unhideWhenUsed="1"/>
+    <w:lsdException w:name="Body Text First Indent 2" w:semiHidden="1" w:unhideWhenUsed="1"/>
+    <w:lsdException w:name="Note Heading" w:semiHidden="1" w:unhideWhenUsed="1"/>
+    <w:lsdException w:name="Body Text 2" w:semiHidden="1" w:unhideWhenUsed="1"/>
+    <w:lsdException w:name="Body Text 3" w:semiHidden="1" w:unhideWhenUsed="1"/>
+    <w:lsdException w:name="Body Text Indent 2" w:semiHidden="1" w:unhideWhenUsed="1"/>
+    <w:lsdException w:name="Body Text Indent 3" w:semiHidden="1" w:unhideWhenUsed="1"/>
+    <w:lsdException w:name="Block Text" w:semiHidden="1" w:unhideWhenUsed="1"/>
+    <w:lsdException w:name="Hyperlink" w:semiHidden="1" w:unhideWhenUsed="1"/>
+    <w:lsdException w:name="FollowedHyperlink" w:semiHidden="1" w:unhideWhenUsed="1"/>
+    <w:lsdException w:name="Strong" w:uiPriority="22" w:qFormat="1"/>
+    <w:lsdException w:name="Emphasis" w:uiPriority="20" w:qFormat="1"/>
+    <w:lsdException w:name="Document Map" w:semiHidden="1" w:unhideWhenUsed="1"/>
+    <w:lsdException w:name="Plain Text" w:semiHidden="1" w:unhideWhenUsed="1"/>
+    <w:lsdException w:name="E-mail Signature" w:semiHidden="1" w:unhideWhenUsed="1"/>
+    <w:lsdException w:name="HTML Top of Form" w:semiHidden="1" w:unhideWhenUsed="1"/>
+    <w:lsdException w:name="HTML Bottom of Form" w:semiHidden="1" w:unhideWhenUsed="1"/>
+    <w:lsdException w:name="Normal (Web)" w:semiHidden="1" w:unhideWhenUsed="1"/>
+    <w:lsdException w:name="HTML Acronym" w:semiHidden="1" w:unhideWhenUsed="1"/>
+    <w:lsdException w:name="HTML Address" w:semiHidden="1" w:unhideWhenUsed="1"/>
+    <w:lsdException w:name="HTML Cite" w:semiHidden="1" w:unhideWhenUsed="1"/>
+    <w:lsdException w:name="HTML Code" w:semiHidden="1" w:unhideWhenUsed="1"/>
+    <w:lsdException w:name="HTML Definition" w:semiHidden="1" w:unhideWhenUsed="1"/>
+    <w:lsdException w:name="HTML Keyboard" w:semiHidden="1" w:unhideWhenUsed="1"/>
+    <w:lsdException w:name="HTML Preformatted" w:semiHidden="1" w:unhideWhenUsed="1"/>
+    <w:lsdException w:name="HTML Sample" w:semiHidden="1" w:unhideWhenUsed="1"/>
+    <w:lsdException w:name="HTML Typewriter" w:semiHidden="1" w:unhideWhenUsed="1"/>
+    <w:lsdException w:name="HTML Variable" w:semiHidden="1" w:unhideWhenUsed="1"/>
+    <w:lsdException w:name="Normal Table" w:semiHidden="1" w:unhideWhenUsed="1"/>
+    <w:lsdException w:name="annotation subject" w:semiHidden="1" w:unhideWhenUsed="1"/>
+    <w:lsdException w:name="No List" w:semiHidden="1" w:unhideWhenUsed="1"/>
+    <w:lsdException w:name="Outline List 1" w:semiHidden="1" w:unhideWhenUsed="1"/>
+    <w:lsdException w:name="Outline List 2" w:semiHidden="1" w:unhideWhenUsed="1"/>
+    <w:lsdException w:name="Outline List 3" w:semiHidden="1" w:unhideWhenUsed="1"/>
+    <w:lsdException w:name="Table Simple 1" w:semiHidden="1" w:unhideWhenUsed="1"/>
+    <w:lsdException w:name="Table Simple 2" w:semiHidden="1" w:unhideWhenUsed="1"/>
+    <w:lsdException w:name="Table Simple 3" w:semiHidden="1" w:unhideWhenUsed="1"/>
+    <w:lsdException w:name="Table Classic 1" w:semiHidden="1" w:unhideWhenUsed="1"/>
+    <w:lsdException w:name="Table Classic 2" w:semiHidden="1" w:unhideWhenUsed="1"/>
+    <w:lsdException w:name="Table Classic 3" w:semiHidden="1" w:unhideWhenUsed="1"/>
+    <w:lsdException w:name="Table Classic 4" w:semiHidden="1" w:unhideWhenUsed="1"/>
+    <w:lsdException w:name="Table Colorful 1" w:semiHidden="1" w:unhideWhenUsed="1"/>
+    <w:lsdException w:name="Table Colorful 2" w:semiHidden="1" w:unhideWhenUsed="1"/>
+    <w:lsdException w:name="Table Colorful 3" w:semiHidden="1" w:unhideWhenUsed="1"/>
+    <w:lsdException w:name="Table Columns 1" w:semiHidden="1" w:unhideWhenUsed="1"/>
+    <w:lsdException w:name="Table Columns 2" w:semiHidden="1" w:unhideWhenUsed="1"/>
+    <w:lsdException w:name="Table Columns 3" w:semiHidden="1" w:unhideWhenUsed="1"/>
+    <w:lsdException w:name="Table Columns 4" w:semiHidden="1" w:unhideWhenUsed="1"/>
+    <w:lsdException w:name="Table Columns 5" w:semiHidden="1" w:unhideWhenUsed="1"/>
+    <w:lsdException w:name="Table Grid 1" w:semiHidden="1" w:unhideWhenUsed="1"/>
+    <w:lsdException w:name="Table Grid 2" w:semiHidden="1" w:unhideWhenUsed="1"/>
+    <w:lsdException w:name="Table Grid 3" w:semiHidden="1" w:unhideWhenUsed="1"/>
+    <w:lsdException w:name="Table Grid 4" w:semiHidden="1" w:unhideWhenUsed="1"/>
+    <w:lsdException w:name="Table Grid 5" w:semiHidden="1" w:unhideWhenUsed="1"/>
+    <w:lsdException w:name="Table Grid 6" w:semiHidden="1" w:unhideWhenUsed="1"/>
+    <w:lsdException w:name="Table Grid 7" w:semiHidden="1" w:unhideWhenUsed="1"/>
+    <w:lsdException w:name="Table Grid 8" w:semiHidden="1" w:unhideWhenUsed="1"/>
+    <w:lsdException w:name="Table List 1" w:semiHidden="1" w:unhideWhenUsed="1"/>
+    <w:lsdException w:name="Table List 2" w:semiHidden="1" w:unhideWhenUsed="1"/>
+    <w:lsdException w:name="Table List 3" w:semiHidden="1" w:unhideWhenUsed="1"/>
+    <w:lsdException w:name="Table List 4" w:semiHidden="1" w:unhideWhenUsed="1"/>
+    <w:lsdException w:name="Table List 5" w:semiHidden="1" w:unhideWhenUsed="1"/>
+    <w:lsdException w:name="Table List 6" w:semiHidden="1" w:unhideWhenUsed="1"/>
+    <w:lsdException w:name="Table List 7" w:semiHidden="1" w:unhideWhenUsed="1"/>
+    <w:lsdException w:name="Table List 8" w:semiHidden="1" w:unhideWhenUsed="1"/>
+    <w:lsdException w:name="Table 3D effects 1" w:semiHidden="1" w:unhideWhenUsed="1"/>
+    <w:lsdException w:name="Table 3D effects 2" w:semiHidden="1" w:unhideWhenUsed="1"/>
+    <w:lsdException w:name="Table 3D effects 3" w:semiHidden="1" w:unhideWhenUsed="1"/>
+    <w:lsdException w:name="Table Contemporary" w:semiHidden="1" w:unhideWhenUsed="1"/>
+    <w:lsdException w:name="Table Elegant" w:semiHidden="1" w:unhideWhenUsed="1"/>
+    <w:lsdException w:name="Table Professional" w:semiHidden="1" w:unhideWhenUsed="1"/>
+    <w:lsdException w:name="Table Subtle 1" w:semiHidden="1" w:unhideWhenUsed="1"/>
+    <w:lsdException w:name="Table Subtle 2" w:semiHidden="1" w:unhideWhenUsed="1"/>
+    <w:lsdException w:name="Table Web 1" w:semiHidden="1" w:unhideWhenUsed="1"/>
+    <w:lsdException w:name="Table Web 2" w:semiHidden="1" w:unhideWhenUsed="1"/>
+    <w:lsdException w:name="Table Web 3" w:semiHidden="1" w:unhideWhenUsed="1"/>
+    <w:lsdException w:name="Balloon Text" w:semiHidden="1" w:unhideWhenUsed="1"/>
+    <w:lsdException w:name="Table Grid" w:semiHidden="1" w:uiPriority="39" w:unhideWhenUsed="1"/>
+    <w:lsdException w:name="Table Theme" w:semiHidden="1" w:unhideWhenUsed="1"/>
+    <w:lsdException w:name="Placeholder Text" w:semiHidden="1"/>
+    <w:lsdException w:name="No Spacing" w:uiPriority="1" w:qFormat="1"/>
+    <w:lsdException w:name="Light Shading" w:uiPriority="60"/>
+    <w:lsdException w:name="Light List" w:uiPriority="61"/>
+    <w:lsdException w:name="Light Grid" w:uiPriority="62"/>
+    <w:lsdException w:name="Medium Shading 1" w:uiPriority="63"/>
+    <w:lsdException w:name="Medium Shading 2" w:uiPriority="64"/>
+    <w:lsdException w:name="Medium List 1" w:uiPriority="65"/>
+    <w:lsdException w:name="Medium List 2" w:uiPriority="66"/>
+    <w:lsdException w:name="Medium Grid 1" w:uiPriority="67"/>
+    <w:lsdException w:name="Medium Grid 2" w:uiPriority="68"/>
+    <w:lsdException w:name="Medium Grid 3" w:uiPriority="69"/>
+    <w:lsdException w:name="Dark List" w:uiPriority="70"/>
+    <w:lsdException w:name="Colorful Shading" w:uiPriority="71"/>
+    <w:lsdException w:name="Colorful List" w:uiPriority="72"/>
+    <w:lsdException w:name="Colorful Grid" w:uiPriority="73"/>
+    <w:lsdException w:name="Light Shading Accent 1" w:uiPriority="60"/>
+    <w:lsdException w:name="Light List Accent 1" w:uiPriority="61"/>
+    <w:lsdException w:name="Light Grid Accent 1" w:uiPriority="62"/>
+    <w:lsdException w:name="Medium Shading 1 Accent 1" w:uiPriority="63"/>
+    <w:lsdException w:name="Medium Shading 2 Accent 1" w:uiPriority="64"/>
+    <w:lsdException w:name="Medium List 1 Accent 1" w:uiPriority="65"/>
+    <w:lsdException w:name="Revision" w:semiHidden="1"/>
+    <w:lsdException w:name="List Paragraph" w:uiPriority="34" w:qFormat="1"/>
+    <w:lsdException w:name="Quote" w:uiPriority="29" w:qFormat="1"/>
+    <w:lsdException w:name="Intense Quote" w:uiPriority="30" w:qFormat="1"/>
+    <w:lsdException w:name="Medium List 2 Accent 1" w:uiPriority="66"/>
+    <w:lsdException w:name="Medium Grid 1 Accent 1" w:uiPriority="67"/>
+    <w:lsdException w:name="Medium Grid 2 Accent 1" w:uiPriority="68"/>
+    <w:lsdException w:name="Medium Grid 3 Accent 1" w:uiPriority="69"/>
+    <w:lsdException w:name="Dark List Accent 1" w:uiPriority="70"/>
+    <w:lsdException w:name="Colorful Shading Accent 1" w:uiPriority="71"/>
+    <w:lsdException w:name="Colorful List Accent 1" w:uiPriority="72"/>
+    <w:lsdException w:name="Colorful Grid Accent 1" w:uiPriority="73"/>
+    <w:lsdException w:name="Light Shading Accent 2" w:uiPriority="60"/>
+    <w:lsdException w:name="Light List Accent 2" w:uiPriority="61"/>
+    <w:lsdException w:name="Light Grid Accent 2" w:uiPriority="62"/>
+    <w:lsdException w:name="Medium Shading 1 Accent 2" w:uiPriority="63"/>
+    <w:lsdException w:name="Medium Shading 2 Accent 2" w:uiPriority="64"/>
+    <w:lsdException w:name="Medium List 1 Accent 2" w:uiPriority="65"/>
+    <w:lsdException w:name="Medium List 2 Accent 2" w:uiPriority="66"/>
+    <w:lsdException w:name="Medium Grid 1 Accent 2" w:uiPriority="67"/>
+    <w:lsdException w:name="Medium Grid 2 Accent 2" w:uiPriority="68"/>
+    <w:lsdException w:name="Medium Grid 3 Accent 2" w:uiPriority="69"/>
+    <w:lsdException w:name="Dark List Accent 2" w:uiPriority="70"/>
+    <w:lsdException w:name="Colorful Shading Accent 2" w:uiPriority="71"/>
+    <w:lsdException w:name="Colorful List Accent 2" w:uiPriority="72"/>
+    <w:lsdException w:name="Colorful Grid Accent 2" w:uiPriority="73"/>
+    <w:lsdException w:name="Light Shading Accent 3" w:uiPriority="60"/>
+    <w:lsdException w:name="Light List Accent 3" w:uiPriority="61"/>
+    <w:lsdException w:name="Light Grid Accent 3" w:uiPriority="62"/>
+    <w:lsdException w:name="Medium Shading 1 Accent 3" w:uiPriority="63"/>
+    <w:lsdException w:name="Medium Shading 2 Accent 3" w:uiPriority="64"/>
+    <w:lsdException w:name="Medium List 1 Accent 3" w:uiPriority="65"/>
+    <w:lsdException w:name="Medium List 2 Accent 3" w:uiPriority="66"/>
+    <w:lsdException w:name="Medium Grid 1 Accent 3" w:uiPriority="67"/>
+    <w:lsdException w:name="Medium Grid 2 Accent 3" w:uiPriority="68"/>
+    <w:lsdException w:name="Medium Grid 3 Accent 3" w:uiPriority="69"/>
+    <w:lsdException w:name="Dark List Accent 3" w:uiPriority="70"/>
+    <w:lsdException w:name="Colorful Shading Accent 3" w:uiPriority="71"/>
+    <w:lsdException w:name="Colorful List Accent 3" w:uiPriority="72"/>
+    <w:lsdException w:name="Colorful Grid Accent 3" w:uiPriority="73"/>
+    <w:lsdException w:name="Light Shading Accent 4" w:uiPriority="60"/>
+    <w:lsdException w:name="Light List Accent 4" w:uiPriority="61"/>
+    <w:lsdException w:name="Light Grid Accent 4" w:uiPriority="62"/>
+    <w:lsdException w:name="Medium Shading 1 Accent 4" w:uiPriority="63"/>
+    <w:lsdException w:name="Medium Shading 2 Accent 4" w:uiPriority="64"/>
+    <w:lsdException w:name="Medium List 1 Accent 4" w:uiPriority="65"/>
+    <w:lsdException w:name="Medium List 2 Accent 4" w:uiPriority="66"/>
+    <w:lsdException w:name="Medium Grid 1 Accent 4" w:uiPriority="67"/>
+    <w:lsdException w:name="Medium Grid 2 Accent 4" w:uiPriority="68"/>
+    <w:lsdException w:name="Medium Grid 3 Accent 4" w:uiPriority="69"/>
+    <w:lsdException w:name="Dark List Accent 4" w:uiPriority="70"/>
+    <w:lsdException w:name="Colorful Shading Accent 4" w:uiPriority="71"/>
+    <w:lsdException w:name="Colorful List Accent 4" w:uiPriority="72"/>
+    <w:lsdException w:name="Colorful Grid Accent 4" w:uiPriority="73"/>
+    <w:lsdException w:name="Light Shading Accent 5" w:uiPriority="60"/>
+    <w:lsdException w:name="Light List Accent 5" w:uiPriority="61"/>
+    <w:lsdException w:name="Light Grid Accent 5" w:uiPriority="62"/>
+    <w:lsdException w:name="Medium Shading 1 Accent 5" w:uiPriority="63"/>
+    <w:lsdException w:name="Medium Shading 2 Accent 5" w:uiPriority="64"/>
+    <w:lsdException w:name="Medium List 1 Accent 5" w:uiPriority="65"/>
+    <w:lsdException w:name="Medium List 2 Accent 5" w:uiPriority="66"/>
+    <w:lsdException w:name="Medium Grid 1 Accent 5" w:uiPriority="67"/>
+    <w:lsdException w:name="Medium Grid 2 Accent 5" w:uiPriority="68"/>
+    <w:lsdException w:name="Medium Grid 3 Accent 5" w:uiPriority="69"/>
+    <w:lsdException w:name="Dark List Accent 5" w:uiPriority="70"/>
+    <w:lsdException w:name="Colorful Shading Accent 5" w:uiPriority="71"/>
+    <w:lsdException w:name="Colorful List Accent 5" w:uiPriority="72"/>
+    <w:lsdException w:name="Colorful Grid Accent 5" w:uiPriority="73"/>
+    <w:lsdException w:name="Light Shading Accent 6" w:uiPriority="60"/>
+    <w:lsdException w:name="Light List Accent 6" w:uiPriority="61"/>
+    <w:lsdException w:name="Light Grid Accent 6" w:uiPriority="62"/>
+    <w:lsdException w:name="Medium Shading 1 Accent 6" w:uiPriority="63"/>
+    <w:lsdException w:name="Medium Shading 2 Accent 6" w:uiPriority="64"/>
+    <w:lsdException w:name="Medium List 1 Accent 6" w:uiPriority="65"/>
+    <w:lsdException w:name="Medium List 2 Accent 6" w:uiPriority="66"/>
+    <w:lsdException w:name="Medium Grid 1 Accent 6" w:uiPriority="67"/>
+    <w:lsdException w:name="Medium Grid 2 Accent 6" w:uiPriority="68"/>
+    <w:lsdException w:name="Medium Grid 3 Accent 6" w:uiPriority="69"/>
+    <w:lsdException w:name="Dark List Accent 6" w:uiPriority="70"/>
+    <w:lsdException w:name="Colorful Shading Accent 6" w:uiPriority="71"/>
+    <w:lsdException w:name="Colorful List Accent 6" w:uiPriority="72"/>
+    <w:lsdException w:name="Colorful Grid Accent 6" w:uiPriority="73"/>
+    <w:lsdException w:name="Subtle Emphasis" w:uiPriority="19" w:qFormat="1"/>
+    <w:lsdException w:name="Intense Emphasis" w:uiPriority="21" w:qFormat="1"/>
+    <w:lsdException w:name="Subtle Reference" w:uiPriority="31" w:qFormat="1"/>
+    <w:lsdException w:name="Intense Reference" w:uiPriority="32" w:qFormat="1"/>
+    <w:lsdException w:name="Book Title" w:uiPriority="33" w:qFormat="1"/>
+    <w:lsdException w:name="Bibliography" w:semiHidden="1" w:uiPriority="37" w:unhideWhenUsed="1"/>
+    <w:lsdException w:name="TOC Heading" w:semiHidden="1" w:uiPriority="39" w:unhideWhenUsed="1" w:qFormat="1"/>
+    <w:lsdException w:name="Plain Table 1" w:uiPriority="41"/>
+    <w:lsdException w:name="Plain Table 2" w:uiPriority="42"/>
+    <w:lsdException w:name="Plain Table 3" w:uiPriority="43"/>
+    <w:lsdException w:name="Plain Table 4" w:uiPriority="44"/>
+    <w:lsdException w:name="Plain Table 5" w:uiPriority="45"/>
+    <w:lsdException w:name="Grid Table Light" w:uiPriority="40"/>
+    <w:lsdException w:name="Grid Table 1 Light" w:uiPriority="46"/>
+    <w:lsdException w:name="Grid Table 2" w:uiPriority="47"/>
+    <w:lsdException w:name="Grid Table 3" w:uiPriority="48"/>
+    <w:lsdException w:name="Grid Table 4" w:uiPriority="49"/>
+    <w:lsdException w:name="Grid Table 5 Dark" w:uiPriority="50"/>
+    <w:lsdException w:name="Grid Table 6 Colorful" w:uiPriority="51"/>
+    <w:lsdException w:name="Grid Table 7 Colorful" w:uiPriority="52"/>
+    <w:lsdException w:name="Grid Table 1 Light Accent 1" w:uiPriority="46"/>
+    <w:lsdException w:name="Grid Table 2 Accent 1" w:uiPriority="47"/>
+    <w:lsdException w:name="Grid Table 3 Accent 1" w:uiPriority="48"/>
+    <w:lsdException w:name="Grid Table 4 Accent 1" w:uiPriority="49"/>
+    <w:lsdException w:name="Grid Table 5 Dark Accent 1" w:uiPriority="50"/>
+    <w:lsdException w:name="Grid Table 6 Colorful Accent 1" w:uiPriority="51"/>
+    <w:lsdException w:name="Grid Table 7 Colorful Accent 1" w:uiPriority="52"/>
+    <w:lsdException w:name="Grid Table 1 Light Accent 2" w:uiPriority="46"/>
+    <w:lsdException w:name="Grid Table 2 Accent 2" w:uiPriority="47"/>
+    <w:lsdException w:name="Grid Table 3 Accent 2" w:uiPriority="48"/>
+    <w:lsdException w:name="Grid Table 4 Accent 2" w:uiPriority="49"/>
+    <w:lsdException w:name="Grid Table 5 Dark Accent 2" w:uiPriority="50"/>
+    <w:lsdException w:name="Grid Table 6 Colorful Accent 2" w:uiPriority="51"/>
+    <w:lsdException w:name="Grid Table 7 Colorful Accent 2" w:uiPriority="52"/>
+    <w:lsdException w:name="Grid Table 1 Light Accent 3" w:uiPriority="46"/>
+    <w:lsdException w:name="Grid Table 2 Accent 3" w:uiPriority="47"/>
+    <w:lsdException w:name="Grid Table 3 Accent 3" w:uiPriority="48"/>
+    <w:lsdException w:name="Grid Table 4 Accent 3" w:uiPriority="49"/>
+    <w:lsdException w:name="Grid Table 5 Dark Accent 3" w:uiPriority="50"/>
+    <w:lsdException w:name="Grid Table 6 Colorful Accent 3" w:uiPriority="51"/>
+    <w:lsdException w:name="Grid Table 7 Colorful Accent 3" w:uiPriority="52"/>
+    <w:lsdException w:name="Grid Table 1 Light Accent 4" w:uiPriority="46"/>
+    <w:lsdException w:name="Grid Table 2 Accent 4" w:uiPriority="47"/>
+    <w:lsdException w:name="Grid Table 3 Accent 4" w:uiPriority="48"/>
+    <w:lsdException w:name="Grid Table 4 Accent 4" w:uiPriority="49"/>
+    <w:lsdException w:name="Grid Table 5 Dark Accent 4" w:uiPriority="50"/>
+    <w:lsdException w:name="Grid Table 6 Colorful Accent 4" w:uiPriority="51"/>
+    <w:lsdException w:name="Grid Table 7 Colorful Accent 4" w:uiPriority="52"/>
+    <w:lsdException w:name="Grid Table 1 Light Accent 5" w:uiPriority="46"/>
+    <w:lsdException w:name="Grid Table 2 Accent 5" w:uiPriority="47"/>
+    <w:lsdException w:name="Grid Table 3 Accent 5" w:uiPriority="48"/>
+    <w:lsdException w:name="Grid Table 4 Accent 5" w:uiPriority="49"/>
+    <w:lsdException w:name="Grid Table 5 Dark Accent 5" w:uiPriority="50"/>
+    <w:lsdException w:name="Grid Table 6 Colorful Accent 5" w:uiPriority="51"/>
+    <w:lsdException w:name="Grid Table 7 Colorful Accent 5" w:uiPriority="52"/>
+    <w:lsdException w:name="Grid Table 1 Light Accent 6" w:uiPriority="46"/>
+    <w:lsdException w:name="Grid Table 2 Accent 6" w:uiPriority="47"/>
+    <w:lsdException w:name="Grid Table 3 Accent 6" w:uiPriority="48"/>
+    <w:lsdException w:name="Grid Table 4 Accent 6" w:uiPriority="49"/>
+    <w:lsdException w:name="Grid Table 5 Dark Accent 6" w:uiPriority="50"/>
+    <w:lsdException w:name="Grid Table 6 Colorful Accent 6" w:uiPriority="51"/>
+    <w:lsdException w:name="Grid Table 7 Colorful Accent 6" w:uiPriority="52"/>
+    <w:lsdException w:name="List Table 1 Light" w:uiPriority="46"/>
+    <w:lsdException w:name="List Table 2" w:uiPriority="47"/>
+    <w:lsdException w:name="List Table 3" w:uiPriority="48"/>
+    <w:lsdException w:name="List Table 4" w:uiPriority="49"/>
+    <w:lsdException w:name="List Table 5 Dark" w:uiPriority="50"/>
+    <w:lsdException w:name="List Table 6 Colorful" w:uiPriority="51"/>
+    <w:lsdException w:name="List Table 7 Colorful" w:uiPriority="52"/>
+    <w:lsdException w:name="List Table 1 Light Accent 1" w:uiPriority="46"/>
+    <w:lsdException w:name="List Table 2 Accent 1" w:uiPriority="47"/>
+    <w:lsdException w:name="List Table 3 Accent 1" w:uiPriority="48"/>
+    <w:lsdException w:name="List Table 4 Accent 1" w:uiPriority="49"/>
+    <w:lsdException w:name="List Table 5 Dark Accent 1" w:uiPriority="50"/>
+    <w:lsdException w:name="List Table 6 Colorful Accent 1" w:uiPriority="51"/>
+    <w:lsdException w:name="List Table 7 Colorful Accent 1" w:uiPriority="52"/>
+    <w:lsdException w:name="List Table 1 Light Accent 2" w:uiPriority="46"/>
+    <w:lsdException w:name="List Table 2 Accent 2" w:uiPriority="47"/>
+    <w:lsdException w:name="List Table 3 Accent 2" w:uiPriority="48"/>
+    <w:lsdException w:name="List Table 4 Accent 2" w:uiPriority="49"/>
+    <w:lsdException w:name="List Table 5 Dark Accent 2" w:uiPriority="50"/>
+    <w:lsdException w:name="List Table 6 Colorful Accent 2" w:uiPriority="51"/>
+    <w:lsdException w:name="List Table 7 Colorful Accent 2" w:uiPriority="52"/>
+    <w:lsdException w:name="List Table 1 Light Accent 3" w:uiPriority="46"/>
+    <w:lsdException w:name="List Table 2 Accent 3" w:uiPriority="47"/>
+    <w:lsdException w:name="List Table 3 Accent 3" w:uiPriority="48"/>
+    <w:lsdException w:name="List Table 4 Accent 3" w:uiPriority="49"/>
+    <w:lsdException w:name="List Table 5 Dark Accent 3" w:uiPriority="50"/>
+    <w:lsdException w:name="List Table 6 Colorful Accent 3" w:uiPriority="51"/>
+    <w:lsdException w:name="List Table 7 Colorful Accent 3" w:uiPriority="52"/>
+    <w:lsdException w:name="List Table 1 Light Accent 4" w:uiPriority="46"/>
+    <w:lsdException w:name="List Table 2 Accent 4" w:uiPriority="47"/>
+    <w:lsdException w:name="List Table 3 Accent 4" w:uiPriority="48"/>
+    <w:lsdException w:name="List Table 4 Accent 4" w:uiPriority="49"/>
+    <w:lsdException w:name="List Table 5 Dark Accent 4" w:uiPriority="50"/>
+    <w:lsdException w:name="List Table 6 Colorful Accent 4" w:uiPriority="51"/>
+    <w:lsdException w:name="List Table 7 Colorful Accent 4" w:uiPriority="52"/>
+    <w:lsdException w:name="List Table 1 Light Accent 5" w:uiPriority="46"/>
+    <w:lsdException w:name="List Table 2 Accent 5" w:uiPriority="47"/>
+    <w:lsdException w:name="List Table 3 Accent 5" w:uiPriority="48"/>
+    <w:lsdException w:name="List Table 4 Accent 5" w:uiPriority="49"/>
+    <w:lsdException w:name="List Table 5 Dark Accent 5" w:uiPriority="50"/>
+    <w:lsdException w:name="List Table 6 Colorful Accent 5" w:uiPriority="51"/>
+    <w:lsdException w:name="List Table 7 Colorful Accent 5" w:uiPriority="52"/>
+    <w:lsdException w:name="List Table 1 Light Accent 6" w:uiPriority="46"/>
+    <w:lsdException w:name="List Table 2 Accent 6" w:uiPriority="47"/>
+    <w:lsdException w:name="List Table 3 Accent 6" w:uiPriority="48"/>
+    <w:lsdException w:name="List Table 4 Accent 6" w:uiPriority="49"/>
+    <w:lsdException w:name="List Table 5 Dark Accent 6" w:uiPriority="50"/>
+    <w:lsdException w:name="List Table 6 Colorful Accent 6" w:uiPriority="51"/>
+    <w:lsdException w:name="List Table 7 Colorful Accent 6" w:uiPriority="52"/>
+    <w:lsdException w:name="Mention" w:semiHidden="1" w:unhideWhenUsed="1"/>
+    <w:lsdException w:name="Smart Hyperlink" w:semiHidden="1" w:unhideWhenUsed="1"/>
+    <w:lsdException w:name="Hashtag" w:semiHidden="1" w:unhideWhenUsed="1"/>
+    <w:lsdException w:name="Unresolved Mention" w:semiHidden="1" w:unhideWhenUsed="1"/>
+    <w:lsdException w:name="Smart Link" w:semiHidden="1" w:unhideWhenUsed="1"/>
   </w:latentStyles>
   <w:style w:type="paragraph" w:default="1" w:styleId="Normal">
     <w:name w:val="Normal"/>
@@ -1463,7 +3779,6 @@
     <w:uiPriority w:val="99"/>
     <w:semiHidden/>
     <w:unhideWhenUsed/>
-    <w:qFormat/>
     <w:tblPr>
       <w:tblInd w:w="0" w:type="dxa"/>
       <w:tblCellMar>
@@ -1839,7 +4154,7 @@
   <a:extraClrSchemeLst/>
   <a:extLst>
     <a:ext uri="{05A4C25C-085E-4340-85A3-A5531E510DB2}">
-      <thm15:themeFamily xmlns:thm15="http://schemas.microsoft.com/office/thememl/2012/main" xmlns="" name="Office Theme" id="{62F939B6-93AF-4DB8-9C6B-D6C7DFDC589F}" vid="{4A3C46E8-61CC-4603-A589-7422A47A8E4A}"/>
+      <thm15:themeFamily xmlns:thm15="http://schemas.microsoft.com/office/thememl/2012/main" name="Office Theme" id="{62F939B6-93AF-4DB8-9C6B-D6C7DFDC589F}" vid="{4A3C46E8-61CC-4603-A589-7422A47A8E4A}"/>
     </a:ext>
   </a:extLst>
 </a:theme>

</xml_diff>